<commit_message>
Revised Version of Part 2
</commit_message>
<xml_diff>
--- a/Analysis Workflow/Part2.docx
+++ b/Analysis Workflow/Part2.docx
@@ -1,6 +1,6 @@
 
 <file path=word/document.xml><?xml version="1.0" encoding="utf-8"?>
-<w:document xmlns:ve="http://schemas.openxmlformats.org/markup-compatibility/2006" xmlns:o="urn:schemas-microsoft-com:office:office" xmlns:r="http://schemas.openxmlformats.org/officeDocument/2006/relationships" xmlns:m="http://schemas.openxmlformats.org/officeDocument/2006/math" xmlns:v="urn:schemas-microsoft-com:vml" xmlns:wp="http://schemas.openxmlformats.org/drawingml/2006/wordprocessingDrawing" xmlns:w10="urn:schemas-microsoft-com:office:word" xmlns:w="http://schemas.openxmlformats.org/wordprocessingml/2006/main" xmlns:wne="http://schemas.microsoft.com/office/word/2006/wordml">
+<w:document xmlns:wpc="http://schemas.microsoft.com/office/word/2010/wordprocessingCanvas" xmlns:mc="http://schemas.openxmlformats.org/markup-compatibility/2006" xmlns:o="urn:schemas-microsoft-com:office:office" xmlns:r="http://schemas.openxmlformats.org/officeDocument/2006/relationships" xmlns:m="http://schemas.openxmlformats.org/officeDocument/2006/math" xmlns:v="urn:schemas-microsoft-com:vml" xmlns:wp14="http://schemas.microsoft.com/office/word/2010/wordprocessingDrawing" xmlns:wp="http://schemas.openxmlformats.org/drawingml/2006/wordprocessingDrawing" xmlns:w10="urn:schemas-microsoft-com:office:word" xmlns:w="http://schemas.openxmlformats.org/wordprocessingml/2006/main" xmlns:w14="http://schemas.microsoft.com/office/word/2010/wordml" xmlns:w15="http://schemas.microsoft.com/office/word/2012/wordml" xmlns:wpg="http://schemas.microsoft.com/office/word/2010/wordprocessingGroup" xmlns:wpi="http://schemas.microsoft.com/office/word/2010/wordprocessingInk" xmlns:wne="http://schemas.microsoft.com/office/word/2006/wordml" xmlns:wps="http://schemas.microsoft.com/office/word/2010/wordprocessingShape" mc:Ignorable="w14 w15 wp14">
   <w:body>
     <w:p>
       <w:pPr>
@@ -30,73 +30,238 @@
     <w:p>
       <w:r>
         <w:tab/>
-        <w:t xml:space="preserve">The Chocoholics Anonymous Software Product will allow all people that are associated with the Chocoholics Anonymous program an easier way of accessing and modifying data. The product will allow the providers a way to verify a members’ status. If they are an active member the product allows the provider to submit a claim for a specific service they have provided to a member. The data that is entered by a provider, operator, or manager, can be easily maintained by a Chocoholics Anonymous operator. The Chocoholics Anonymous manager can generate all of the reports at the end of the week or when requested. </w:t>
+      </w:r>
+      <w:r>
+        <w:t>The Chocoholics Anonymous Software Product will allow all people that are associated with the Chocoholics Anonymous program an easier way of accessing and modifying data. Initially, the provider switches on their terminal and enters their provider number. The member then hands the provider their members’ identification card, in order for the provider to verify the members’ current status. If they are an active member, then the provider can perform a service and submit a claim for that service. In order to submit a claim, the provider enters data about the service they have provided to the member into their terminal which is received by the Chocoholics Data Center. The software product then looks up the fee to be paid for the specific service. All of the data that is entered into the system can be easily maintained by a Chocoholics Anonymous operator. Also, any and all reports can be printed by a Chocoholics Anonymous manager upon request or at the end of the week.</w:t>
       </w:r>
     </w:p>
     <w:p/>
     <w:p>
+      <w:pPr>
+        <w:spacing w:after="0" w:line="240" w:lineRule="auto"/>
+      </w:pPr>
       <w:r>
         <w:t>Nouns in the paragraph:</w:t>
       </w:r>
     </w:p>
-    <w:p/>
-    <w:p>
-      <w:r>
-        <w:t>Chocoholics Anonymous Software Product: The product to be created</w:t>
-      </w:r>
-    </w:p>
-    <w:p>
-      <w:r>
-        <w:t>People: manager, operator, provider, member, entity class</w:t>
-      </w:r>
-    </w:p>
-    <w:p>
-      <w:r>
-        <w:t>Data: Describes all of the information in the Chocoholics Anonymous system</w:t>
-      </w:r>
-    </w:p>
-    <w:p>
-      <w:r>
-        <w:t>Members’ status: attribute of a member</w:t>
-      </w:r>
-    </w:p>
-    <w:p>
-      <w:r>
-        <w:t>Claim: entity class</w:t>
-      </w:r>
-    </w:p>
-    <w:p>
-      <w:r>
-        <w:t>Service: entity class</w:t>
-      </w:r>
-    </w:p>
-    <w:p>
-      <w:r>
-        <w:t>Provider: entity class</w:t>
-      </w:r>
-    </w:p>
-    <w:p>
-      <w:r>
-        <w:t>Member: entity class</w:t>
-      </w:r>
-    </w:p>
-    <w:p>
-      <w:r>
-        <w:t>Operator: not an entity class, but does play a role</w:t>
-      </w:r>
-    </w:p>
-    <w:p>
-      <w:r>
-        <w:t>Manager: not an entity class, but does play a role</w:t>
+    <w:p>
+      <w:pPr>
+        <w:spacing w:after="0" w:line="240" w:lineRule="auto"/>
+      </w:pPr>
+    </w:p>
+    <w:p>
+      <w:pPr>
+        <w:spacing w:after="0" w:line="240" w:lineRule="auto"/>
+      </w:pPr>
+      <w:r>
+        <w:t>Chocoholics Anonymous Software Product – the product that is being developed</w:t>
+      </w:r>
+    </w:p>
+    <w:p>
+      <w:pPr>
+        <w:spacing w:after="0" w:line="240" w:lineRule="auto"/>
+      </w:pPr>
+      <w:r>
+        <w:t>People</w:t>
+      </w:r>
+      <w:r>
+        <w:t xml:space="preserve"> – operator, manager, provider, manager</w:t>
+      </w:r>
+    </w:p>
+    <w:p>
+      <w:pPr>
+        <w:spacing w:after="0" w:line="240" w:lineRule="auto"/>
+      </w:pPr>
+      <w:r>
+        <w:t>Data – information</w:t>
+      </w:r>
+    </w:p>
+    <w:p>
+      <w:pPr>
+        <w:spacing w:after="0" w:line="240" w:lineRule="auto"/>
+      </w:pPr>
+      <w:r>
+        <w:t>Provider - class</w:t>
+      </w:r>
+    </w:p>
+    <w:p>
+      <w:pPr>
+        <w:spacing w:after="0" w:line="240" w:lineRule="auto"/>
+      </w:pPr>
+      <w:r>
+        <w:t>Provider Terminal - class</w:t>
+      </w:r>
+    </w:p>
+    <w:p>
+      <w:pPr>
+        <w:spacing w:after="0" w:line="240" w:lineRule="auto"/>
+      </w:pPr>
+      <w:r>
+        <w:t>Provider Number – provider attribute</w:t>
+      </w:r>
+    </w:p>
+    <w:p>
+      <w:pPr>
+        <w:spacing w:after="0" w:line="240" w:lineRule="auto"/>
+      </w:pPr>
+      <w:r>
+        <w:t>Member - class</w:t>
+      </w:r>
+    </w:p>
+    <w:p>
+      <w:pPr>
+        <w:spacing w:after="0" w:line="240" w:lineRule="auto"/>
+      </w:pPr>
+      <w:r>
+        <w:t>Member status – member attribute</w:t>
+      </w:r>
+    </w:p>
+    <w:p>
+      <w:pPr>
+        <w:spacing w:after="0" w:line="240" w:lineRule="auto"/>
+      </w:pPr>
+      <w:r>
+        <w:t>Service - class</w:t>
+      </w:r>
+    </w:p>
+    <w:p>
+      <w:pPr>
+        <w:spacing w:after="0" w:line="240" w:lineRule="auto"/>
+      </w:pPr>
+      <w:r>
+        <w:t>Claim - class</w:t>
+      </w:r>
+    </w:p>
+    <w:p>
+      <w:pPr>
+        <w:spacing w:after="0" w:line="240" w:lineRule="auto"/>
+      </w:pPr>
+      <w:r>
+        <w:t>Chocoholics Data Center – place where information is stored for reports</w:t>
+      </w:r>
+    </w:p>
+    <w:p>
+      <w:pPr>
+        <w:spacing w:after="0" w:line="240" w:lineRule="auto"/>
+      </w:pPr>
+      <w:r>
+        <w:t>Fee – attribute of a service</w:t>
+      </w:r>
+    </w:p>
+    <w:p>
+      <w:pPr>
+        <w:spacing w:after="0" w:line="240" w:lineRule="auto"/>
+      </w:pPr>
+      <w:r>
+        <w:t>Operator – person who accesses/modifies the data</w:t>
+      </w:r>
+    </w:p>
+    <w:p>
+      <w:pPr>
+        <w:spacing w:after="0" w:line="240" w:lineRule="auto"/>
+      </w:pPr>
+      <w:r>
+        <w:t>Report – the way the data is presented for the entire week</w:t>
+      </w:r>
+    </w:p>
+    <w:p>
+      <w:pPr>
+        <w:spacing w:after="0" w:line="240" w:lineRule="auto"/>
+      </w:pPr>
+      <w:r>
+        <w:t>Manager – person who prints the reports and handles them</w:t>
+      </w:r>
+    </w:p>
+    <w:p>
+      <w:pPr>
+        <w:spacing w:after="0" w:line="240" w:lineRule="auto"/>
+      </w:pPr>
+    </w:p>
+    <w:p>
+      <w:pPr>
+        <w:spacing w:after="0" w:line="240" w:lineRule="auto"/>
+      </w:pPr>
+    </w:p>
+    <w:p>
+      <w:pPr>
+        <w:spacing w:after="0" w:line="240" w:lineRule="auto"/>
+      </w:pPr>
+      <w:r>
+        <w:t>Resultant cl</w:t>
+      </w:r>
+      <w:r>
+        <w:t>asses from the noun extraction:</w:t>
+      </w:r>
+    </w:p>
+    <w:p>
+      <w:pPr>
+        <w:spacing w:after="0" w:line="240" w:lineRule="auto"/>
+      </w:pPr>
+      <w:r>
+        <w:t>Provider</w:t>
+      </w:r>
+    </w:p>
+    <w:p>
+      <w:pPr>
+        <w:spacing w:after="0" w:line="240" w:lineRule="auto"/>
+      </w:pPr>
+      <w:r>
+        <w:t>Member</w:t>
+      </w:r>
+    </w:p>
+    <w:p>
+      <w:pPr>
+        <w:spacing w:after="0" w:line="240" w:lineRule="auto"/>
+      </w:pPr>
+      <w:r>
+        <w:t>Operator</w:t>
+      </w:r>
+    </w:p>
+    <w:p>
+      <w:pPr>
+        <w:spacing w:after="0" w:line="240" w:lineRule="auto"/>
+      </w:pPr>
+      <w:r>
+        <w:t>Manager</w:t>
+      </w:r>
+    </w:p>
+    <w:p>
+      <w:pPr>
+        <w:spacing w:after="0" w:line="240" w:lineRule="auto"/>
+      </w:pPr>
+      <w:r>
+        <w:t>Report</w:t>
+      </w:r>
+    </w:p>
+    <w:p>
+      <w:pPr>
+        <w:spacing w:after="0" w:line="240" w:lineRule="auto"/>
+      </w:pPr>
+      <w:r>
+        <w:t>Service</w:t>
+      </w:r>
+    </w:p>
+    <w:p>
+      <w:pPr>
+        <w:spacing w:after="0" w:line="240" w:lineRule="auto"/>
+      </w:pPr>
+      <w:r>
+        <w:t>Claim</w:t>
+      </w:r>
+    </w:p>
+    <w:p>
+      <w:pPr>
+        <w:spacing w:after="0" w:line="240" w:lineRule="auto"/>
+      </w:pPr>
+      <w:r>
+        <w:t>Terminal</w:t>
       </w:r>
     </w:p>
     <w:p/>
     <w:p/>
-    <w:p>
-      <w:pPr>
-        <w:pStyle w:val="ListParagraph"/>
-        <w:spacing w:line="240" w:lineRule="auto"/>
-        <w:jc w:val="center"/>
+    <w:p/>
+    <w:p>
+      <w:pPr>
         <w:rPr>
           <w:b/>
           <w:sz w:val="32"/>
@@ -107,32 +272,6 @@
     </w:p>
     <w:p>
       <w:pPr>
-        <w:pStyle w:val="ListParagraph"/>
-        <w:spacing w:line="240" w:lineRule="auto"/>
-        <w:jc w:val="center"/>
-        <w:rPr>
-          <w:b/>
-          <w:sz w:val="32"/>
-          <w:szCs w:val="32"/>
-          <w:u w:val="single"/>
-        </w:rPr>
-      </w:pPr>
-    </w:p>
-    <w:p>
-      <w:pPr>
-        <w:pStyle w:val="ListParagraph"/>
-        <w:spacing w:line="240" w:lineRule="auto"/>
-        <w:jc w:val="center"/>
-        <w:rPr>
-          <w:b/>
-          <w:sz w:val="32"/>
-          <w:szCs w:val="32"/>
-          <w:u w:val="single"/>
-        </w:rPr>
-      </w:pPr>
-    </w:p>
-    <w:p>
-      <w:pPr>
         <w:jc w:val="center"/>
         <w:rPr>
           <w:sz w:val="28"/>
@@ -140,62 +279,23 @@
           <w:u w:val="single"/>
         </w:rPr>
       </w:pPr>
-    </w:p>
-    <w:p>
-      <w:pPr>
-        <w:jc w:val="center"/>
+      <w:r>
         <w:rPr>
           <w:sz w:val="28"/>
           <w:szCs w:val="28"/>
           <w:u w:val="single"/>
         </w:rPr>
-      </w:pPr>
-    </w:p>
-    <w:p>
-      <w:pPr>
-        <w:jc w:val="center"/>
+        <w:lastRenderedPageBreak/>
+        <w:t xml:space="preserve">Chocoholics Anonymous </w:t>
+      </w:r>
+      <w:r>
         <w:rPr>
           <w:sz w:val="28"/>
           <w:szCs w:val="28"/>
           <w:u w:val="single"/>
         </w:rPr>
-      </w:pPr>
-    </w:p>
-    <w:p>
-      <w:pPr>
-        <w:jc w:val="center"/>
-        <w:rPr>
-          <w:sz w:val="28"/>
-          <w:szCs w:val="28"/>
-          <w:u w:val="single"/>
-        </w:rPr>
-      </w:pPr>
-      <w:r>
-        <w:rPr>
-          <w:sz w:val="28"/>
-          <w:szCs w:val="28"/>
-          <w:u w:val="single"/>
-        </w:rPr>
-        <w:lastRenderedPageBreak/>
-        <w:t xml:space="preserve">Chocoholics Anonymous </w:t>
-      </w:r>
-      <w:r>
-        <w:rPr>
-          <w:sz w:val="28"/>
-          <w:szCs w:val="28"/>
-          <w:u w:val="single"/>
-        </w:rPr>
         <w:t>State Chart</w:t>
       </w:r>
-    </w:p>
-    <w:p>
-      <w:pPr>
-        <w:jc w:val="center"/>
-        <w:rPr>
-          <w:sz w:val="28"/>
-          <w:szCs w:val="28"/>
-        </w:rPr>
-      </w:pPr>
     </w:p>
     <w:p>
       <w:pPr>
@@ -213,7 +313,7 @@
         </w:rPr>
         <w:drawing>
           <wp:inline distT="0" distB="0" distL="0" distR="0">
-            <wp:extent cx="6858000" cy="5654675"/>
+            <wp:extent cx="6858000" cy="6791325"/>
             <wp:effectExtent l="0" t="0" r="0" b="0"/>
             <wp:docPr id="1" name="Picture 0" descr="State Chart.png"/>
             <wp:cNvGraphicFramePr>
@@ -235,7 +335,7 @@
                   <pic:spPr>
                     <a:xfrm>
                       <a:off x="0" y="0"/>
-                      <a:ext cx="6858000" cy="5654675"/>
+                      <a:ext cx="6858000" cy="6791325"/>
                     </a:xfrm>
                     <a:prstGeom prst="rect">
                       <a:avLst/>
@@ -317,14 +417,24 @@
           <w:u w:val="single"/>
         </w:rPr>
       </w:pPr>
-      <w:r>
-        <w:rPr>
-          <w:b/>
-          <w:sz w:val="40"/>
-          <w:szCs w:val="40"/>
-          <w:u w:val="single"/>
-        </w:rPr>
-        <w:lastRenderedPageBreak/>
+    </w:p>
+    <w:p>
+      <w:pPr>
+        <w:jc w:val="center"/>
+        <w:rPr>
+          <w:b/>
+          <w:sz w:val="40"/>
+          <w:szCs w:val="40"/>
+          <w:u w:val="single"/>
+        </w:rPr>
+      </w:pPr>
+      <w:r>
+        <w:rPr>
+          <w:b/>
+          <w:sz w:val="40"/>
+          <w:szCs w:val="40"/>
+          <w:u w:val="single"/>
+        </w:rPr>
         <w:t>Chocoholics Anonymous Sequence Diagrams</w:t>
       </w:r>
     </w:p>
@@ -920,10 +1030,26 @@
       <w:pPr>
         <w:jc w:val="center"/>
         <w:rPr>
-          <w:b/>
-          <w:sz w:val="40"/>
-          <w:szCs w:val="40"/>
-          <w:u w:val="single"/>
+          <w:sz w:val="40"/>
+          <w:szCs w:val="40"/>
+        </w:rPr>
+      </w:pPr>
+      <w:r>
+        <w:rPr>
+          <w:b/>
+          <w:sz w:val="40"/>
+          <w:szCs w:val="40"/>
+          <w:u w:val="single"/>
+        </w:rPr>
+        <w:lastRenderedPageBreak/>
+        <w:t>Class Diagram</w:t>
+      </w:r>
+    </w:p>
+    <w:p>
+      <w:pPr>
+        <w:rPr>
+          <w:sz w:val="40"/>
+          <w:szCs w:val="40"/>
         </w:rPr>
       </w:pPr>
     </w:p>
@@ -948,6 +1074,61 @@
           <w:u w:val="single"/>
         </w:rPr>
       </w:pPr>
+      <w:r>
+        <w:rPr>
+          <w:noProof/>
+          <w:sz w:val="40"/>
+          <w:szCs w:val="40"/>
+        </w:rPr>
+        <w:drawing>
+          <wp:inline distT="0" distB="0" distL="0" distR="0" wp14:anchorId="52FBC6F4" wp14:editId="200C5C4E">
+            <wp:extent cx="6858000" cy="5238750"/>
+            <wp:effectExtent l="0" t="0" r="0" b="0"/>
+            <wp:docPr id="2" name="Picture 2" descr="C:\Users\Josh\Documents\CSC470\ClassDiagram.png"/>
+            <wp:cNvGraphicFramePr>
+              <a:graphicFrameLocks xmlns:a="http://schemas.openxmlformats.org/drawingml/2006/main" noChangeAspect="1"/>
+            </wp:cNvGraphicFramePr>
+            <a:graphic xmlns:a="http://schemas.openxmlformats.org/drawingml/2006/main">
+              <a:graphicData uri="http://schemas.openxmlformats.org/drawingml/2006/picture">
+                <pic:pic xmlns:pic="http://schemas.openxmlformats.org/drawingml/2006/picture">
+                  <pic:nvPicPr>
+                    <pic:cNvPr id="0" name="Picture 1" descr="C:\Users\Josh\Documents\CSC470\ClassDiagram.png"/>
+                    <pic:cNvPicPr>
+                      <a:picLocks noChangeAspect="1" noChangeArrowheads="1"/>
+                    </pic:cNvPicPr>
+                  </pic:nvPicPr>
+                  <pic:blipFill>
+                    <a:blip r:embed="rId16">
+                      <a:extLst>
+                        <a:ext uri="{28A0092B-C50C-407E-A947-70E740481C1C}">
+                          <a14:useLocalDpi xmlns:a14="http://schemas.microsoft.com/office/drawing/2010/main" val="0"/>
+                        </a:ext>
+                      </a:extLst>
+                    </a:blip>
+                    <a:srcRect/>
+                    <a:stretch>
+                      <a:fillRect/>
+                    </a:stretch>
+                  </pic:blipFill>
+                  <pic:spPr bwMode="auto">
+                    <a:xfrm>
+                      <a:off x="0" y="0"/>
+                      <a:ext cx="6858000" cy="5238750"/>
+                    </a:xfrm>
+                    <a:prstGeom prst="rect">
+                      <a:avLst/>
+                    </a:prstGeom>
+                    <a:noFill/>
+                    <a:ln>
+                      <a:noFill/>
+                    </a:ln>
+                  </pic:spPr>
+                </pic:pic>
+              </a:graphicData>
+            </a:graphic>
+          </wp:inline>
+        </w:drawing>
+      </w:r>
     </w:p>
     <w:p>
       <w:pPr>
@@ -1047,40 +1228,41 @@
     </w:p>
     <w:p>
       <w:pPr>
-        <w:rPr>
-          <w:sz w:val="24"/>
-          <w:szCs w:val="24"/>
-        </w:rPr>
-      </w:pPr>
-      <w:r>
-        <w:rPr>
-          <w:sz w:val="24"/>
-          <w:szCs w:val="24"/>
-        </w:rPr>
-        <w:t xml:space="preserve">1. </w:t>
-      </w:r>
-      <w:r>
-        <w:rPr>
-          <w:sz w:val="24"/>
-          <w:szCs w:val="24"/>
-          <w:u w:val="single"/>
-        </w:rPr>
-        <w:t>Create Glossary-</w:t>
-      </w:r>
-    </w:p>
-    <w:p>
-      <w:pPr>
-        <w:rPr>
-          <w:sz w:val="24"/>
-          <w:szCs w:val="24"/>
-        </w:rPr>
-      </w:pPr>
-      <w:r>
-        <w:rPr>
-          <w:sz w:val="24"/>
-          <w:szCs w:val="24"/>
-        </w:rPr>
-        <w:tab/>
+        <w:pStyle w:val="ListParagraph"/>
+        <w:numPr>
+          <w:ilvl w:val="0"/>
+          <w:numId w:val="10"/>
+        </w:numPr>
+        <w:rPr>
+          <w:sz w:val="24"/>
+          <w:szCs w:val="24"/>
+        </w:rPr>
+      </w:pPr>
+      <w:r>
+        <w:rPr>
+          <w:sz w:val="24"/>
+          <w:szCs w:val="24"/>
+        </w:rPr>
+        <w:t>Formal Description of Software Product in One Single Paragraph (10%)</w:t>
+      </w:r>
+    </w:p>
+    <w:p>
+      <w:pPr>
+        <w:pStyle w:val="ListParagraph"/>
+        <w:numPr>
+          <w:ilvl w:val="0"/>
+          <w:numId w:val="11"/>
+        </w:numPr>
+        <w:rPr>
+          <w:sz w:val="24"/>
+          <w:szCs w:val="24"/>
+        </w:rPr>
+      </w:pPr>
+      <w:r>
+        <w:rPr>
+          <w:sz w:val="24"/>
+          <w:szCs w:val="24"/>
+        </w:rPr>
         <w:t xml:space="preserve">Josh </w:t>
       </w:r>
       <w:proofErr w:type="spellStart"/>
@@ -1097,36 +1279,26 @@
           <w:sz w:val="24"/>
           <w:szCs w:val="24"/>
         </w:rPr>
-        <w:t xml:space="preserve">- </w:t>
-      </w:r>
-      <w:r>
-        <w:rPr>
-          <w:sz w:val="24"/>
-          <w:szCs w:val="24"/>
-        </w:rPr>
-        <w:t>14</w:t>
-      </w:r>
-      <w:r>
-        <w:rPr>
-          <w:sz w:val="24"/>
-          <w:szCs w:val="24"/>
-        </w:rPr>
-        <w:t xml:space="preserve"> Oct 15 33%</w:t>
-      </w:r>
-    </w:p>
-    <w:p>
-      <w:pPr>
-        <w:rPr>
-          <w:sz w:val="24"/>
-          <w:szCs w:val="24"/>
-        </w:rPr>
-      </w:pPr>
-      <w:r>
-        <w:rPr>
-          <w:sz w:val="24"/>
-          <w:szCs w:val="24"/>
-        </w:rPr>
-        <w:tab/>
+        <w:t xml:space="preserve">  3%</w:t>
+      </w:r>
+    </w:p>
+    <w:p>
+      <w:pPr>
+        <w:pStyle w:val="ListParagraph"/>
+        <w:numPr>
+          <w:ilvl w:val="0"/>
+          <w:numId w:val="11"/>
+        </w:numPr>
+        <w:rPr>
+          <w:sz w:val="24"/>
+          <w:szCs w:val="24"/>
+        </w:rPr>
+      </w:pPr>
+      <w:r>
+        <w:rPr>
+          <w:sz w:val="24"/>
+          <w:szCs w:val="24"/>
+        </w:rPr>
         <w:t xml:space="preserve">Josh </w:t>
       </w:r>
       <w:proofErr w:type="spellStart"/>
@@ -1143,79 +1315,86 @@
           <w:sz w:val="24"/>
           <w:szCs w:val="24"/>
         </w:rPr>
-        <w:t>- 1</w:t>
-      </w:r>
-      <w:r>
-        <w:rPr>
-          <w:sz w:val="24"/>
-          <w:szCs w:val="24"/>
-        </w:rPr>
-        <w:t>4</w:t>
-      </w:r>
-      <w:r>
-        <w:rPr>
-          <w:sz w:val="24"/>
-          <w:szCs w:val="24"/>
-        </w:rPr>
-        <w:t xml:space="preserve"> Oct 15 33%</w:t>
-      </w:r>
-    </w:p>
-    <w:p>
-      <w:pPr>
-        <w:rPr>
-          <w:sz w:val="24"/>
-          <w:szCs w:val="24"/>
-        </w:rPr>
-      </w:pPr>
-      <w:r>
-        <w:rPr>
-          <w:sz w:val="24"/>
-          <w:szCs w:val="24"/>
-        </w:rPr>
-        <w:tab/>
-        <w:t>James Fisher- 1</w:t>
-      </w:r>
-      <w:r>
-        <w:rPr>
-          <w:sz w:val="24"/>
-          <w:szCs w:val="24"/>
-        </w:rPr>
-        <w:t>4</w:t>
-      </w:r>
-      <w:r>
-        <w:rPr>
-          <w:sz w:val="24"/>
-          <w:szCs w:val="24"/>
-        </w:rPr>
-        <w:t xml:space="preserve"> Oct 15 33%</w:t>
-      </w:r>
-    </w:p>
-    <w:p>
-      <w:pPr>
-        <w:rPr>
-          <w:sz w:val="24"/>
-          <w:szCs w:val="24"/>
-        </w:rPr>
-      </w:pPr>
-      <w:r>
-        <w:rPr>
-          <w:sz w:val="24"/>
-          <w:szCs w:val="24"/>
-        </w:rPr>
-        <w:t xml:space="preserve">2. </w:t>
-      </w:r>
-      <w:r>
-        <w:rPr>
-          <w:sz w:val="24"/>
-          <w:szCs w:val="24"/>
-          <w:u w:val="single"/>
-        </w:rPr>
-        <w:t>Create Use Case Diagram-</w:t>
-      </w:r>
-    </w:p>
-    <w:p>
-      <w:pPr>
-        <w:ind w:firstLine="720"/>
+        <w:t xml:space="preserve"> </w:t>
+      </w:r>
+      <w:r>
+        <w:rPr>
+          <w:sz w:val="24"/>
+          <w:szCs w:val="24"/>
+        </w:rPr>
+        <w:t xml:space="preserve"> 4</w:t>
+      </w:r>
+      <w:r>
+        <w:rPr>
+          <w:sz w:val="24"/>
+          <w:szCs w:val="24"/>
+        </w:rPr>
+        <w:t>%</w:t>
+      </w:r>
+    </w:p>
+    <w:p>
+      <w:pPr>
+        <w:pStyle w:val="ListParagraph"/>
+        <w:numPr>
+          <w:ilvl w:val="0"/>
+          <w:numId w:val="11"/>
+        </w:numPr>
+        <w:rPr>
+          <w:sz w:val="24"/>
+          <w:szCs w:val="24"/>
+        </w:rPr>
+      </w:pPr>
+      <w:r>
+        <w:rPr>
+          <w:sz w:val="24"/>
+          <w:szCs w:val="24"/>
+        </w:rPr>
+        <w:t>James Fisher 3</w:t>
+      </w:r>
+      <w:r>
+        <w:rPr>
+          <w:sz w:val="24"/>
+          <w:szCs w:val="24"/>
+        </w:rPr>
+        <w:t>%</w:t>
+      </w:r>
+    </w:p>
+    <w:p>
+      <w:pPr>
+        <w:pStyle w:val="ListParagraph"/>
+        <w:numPr>
+          <w:ilvl w:val="0"/>
+          <w:numId w:val="10"/>
+        </w:numPr>
+        <w:rPr>
+          <w:sz w:val="24"/>
+          <w:szCs w:val="24"/>
+        </w:rPr>
+      </w:pPr>
+      <w:proofErr w:type="spellStart"/>
+      <w:r>
+        <w:rPr>
+          <w:sz w:val="24"/>
+          <w:szCs w:val="24"/>
+        </w:rPr>
+        <w:t>Statechart</w:t>
+      </w:r>
+      <w:proofErr w:type="spellEnd"/>
+      <w:r>
+        <w:rPr>
+          <w:sz w:val="24"/>
+          <w:szCs w:val="24"/>
+        </w:rPr>
+        <w:t xml:space="preserve"> of the System (15%)</w:t>
+      </w:r>
+    </w:p>
+    <w:p>
+      <w:pPr>
+        <w:pStyle w:val="ListParagraph"/>
+        <w:numPr>
+          <w:ilvl w:val="0"/>
+          <w:numId w:val="11"/>
+        </w:numPr>
         <w:rPr>
           <w:sz w:val="24"/>
           <w:szCs w:val="24"/>
@@ -1242,22 +1421,26 @@
           <w:sz w:val="24"/>
           <w:szCs w:val="24"/>
         </w:rPr>
-        <w:t>- 19-20 Oct 15 33%</w:t>
-      </w:r>
-    </w:p>
-    <w:p>
-      <w:pPr>
-        <w:rPr>
-          <w:sz w:val="24"/>
-          <w:szCs w:val="24"/>
-        </w:rPr>
-      </w:pPr>
-      <w:r>
-        <w:rPr>
-          <w:sz w:val="24"/>
-          <w:szCs w:val="24"/>
-        </w:rPr>
-        <w:tab/>
+        <w:t xml:space="preserve">  5%</w:t>
+      </w:r>
+    </w:p>
+    <w:p>
+      <w:pPr>
+        <w:pStyle w:val="ListParagraph"/>
+        <w:numPr>
+          <w:ilvl w:val="0"/>
+          <w:numId w:val="11"/>
+        </w:numPr>
+        <w:rPr>
+          <w:sz w:val="24"/>
+          <w:szCs w:val="24"/>
+        </w:rPr>
+      </w:pPr>
+      <w:r>
+        <w:rPr>
+          <w:sz w:val="24"/>
+          <w:szCs w:val="24"/>
+        </w:rPr>
         <w:t xml:space="preserve">Josh </w:t>
       </w:r>
       <w:proofErr w:type="spellStart"/>
@@ -1274,102 +1457,66 @@
           <w:sz w:val="24"/>
           <w:szCs w:val="24"/>
         </w:rPr>
-        <w:t>- 19-20 Oct 15 33%</w:t>
-      </w:r>
-    </w:p>
-    <w:p>
-      <w:pPr>
-        <w:rPr>
-          <w:sz w:val="24"/>
-          <w:szCs w:val="24"/>
-        </w:rPr>
-      </w:pPr>
-      <w:r>
-        <w:rPr>
-          <w:sz w:val="24"/>
-          <w:szCs w:val="24"/>
-        </w:rPr>
-        <w:tab/>
-        <w:t>James Fisher- 19-20 Oct 15 33%</w:t>
-      </w:r>
-    </w:p>
-    <w:p>
-      <w:pPr>
-        <w:rPr>
-          <w:sz w:val="24"/>
-          <w:szCs w:val="24"/>
-        </w:rPr>
-      </w:pPr>
-      <w:r>
-        <w:rPr>
-          <w:sz w:val="24"/>
-          <w:szCs w:val="24"/>
-        </w:rPr>
-        <w:t xml:space="preserve">3. </w:t>
-      </w:r>
-      <w:r>
-        <w:rPr>
-          <w:sz w:val="24"/>
-          <w:szCs w:val="24"/>
-          <w:u w:val="single"/>
-        </w:rPr>
-        <w:t xml:space="preserve">Create Version Control Log </w:t>
-      </w:r>
-      <w:proofErr w:type="gramStart"/>
-      <w:r>
-        <w:rPr>
-          <w:sz w:val="24"/>
-          <w:szCs w:val="24"/>
-          <w:u w:val="single"/>
-        </w:rPr>
-        <w:t xml:space="preserve">File </w:t>
-      </w:r>
-      <w:r>
-        <w:rPr>
-          <w:sz w:val="24"/>
-          <w:szCs w:val="24"/>
-          <w:u w:val="single"/>
-        </w:rPr>
-        <w:t>,</w:t>
-      </w:r>
-      <w:proofErr w:type="gramEnd"/>
-      <w:r>
-        <w:rPr>
-          <w:sz w:val="24"/>
-          <w:szCs w:val="24"/>
-          <w:u w:val="single"/>
-        </w:rPr>
-        <w:t xml:space="preserve"> and Time and Percentage Log</w:t>
-      </w:r>
-      <w:r>
-        <w:rPr>
-          <w:sz w:val="24"/>
-          <w:szCs w:val="24"/>
-          <w:u w:val="single"/>
-        </w:rPr>
-        <w:t>–</w:t>
-      </w:r>
-      <w:r>
-        <w:rPr>
-          <w:sz w:val="24"/>
-          <w:szCs w:val="24"/>
-        </w:rPr>
-        <w:t xml:space="preserve"> </w:t>
-      </w:r>
-    </w:p>
-    <w:p>
-      <w:pPr>
-        <w:rPr>
-          <w:sz w:val="24"/>
-          <w:szCs w:val="24"/>
-        </w:rPr>
-      </w:pPr>
-      <w:r>
-        <w:rPr>
-          <w:sz w:val="24"/>
-          <w:szCs w:val="24"/>
-        </w:rPr>
-        <w:tab/>
+        <w:t xml:space="preserve"> 5%</w:t>
+      </w:r>
+    </w:p>
+    <w:p>
+      <w:pPr>
+        <w:pStyle w:val="ListParagraph"/>
+        <w:numPr>
+          <w:ilvl w:val="0"/>
+          <w:numId w:val="11"/>
+        </w:numPr>
+        <w:rPr>
+          <w:sz w:val="24"/>
+          <w:szCs w:val="24"/>
+        </w:rPr>
+      </w:pPr>
+      <w:r>
+        <w:rPr>
+          <w:sz w:val="24"/>
+          <w:szCs w:val="24"/>
+        </w:rPr>
+        <w:t>James Fisher 5%</w:t>
+      </w:r>
+    </w:p>
+    <w:p>
+      <w:pPr>
+        <w:pStyle w:val="ListParagraph"/>
+        <w:numPr>
+          <w:ilvl w:val="0"/>
+          <w:numId w:val="10"/>
+        </w:numPr>
+        <w:rPr>
+          <w:sz w:val="24"/>
+          <w:szCs w:val="24"/>
+        </w:rPr>
+      </w:pPr>
+      <w:r>
+        <w:rPr>
+          <w:sz w:val="24"/>
+          <w:szCs w:val="24"/>
+        </w:rPr>
+        <w:t>Sequence Diagrams (40 %)</w:t>
+      </w:r>
+    </w:p>
+    <w:p>
+      <w:pPr>
+        <w:pStyle w:val="ListParagraph"/>
+        <w:numPr>
+          <w:ilvl w:val="0"/>
+          <w:numId w:val="11"/>
+        </w:numPr>
+        <w:rPr>
+          <w:sz w:val="24"/>
+          <w:szCs w:val="24"/>
+        </w:rPr>
+      </w:pPr>
+      <w:r>
+        <w:rPr>
+          <w:sz w:val="24"/>
+          <w:szCs w:val="24"/>
+        </w:rPr>
         <w:t xml:space="preserve">Josh </w:t>
       </w:r>
       <w:proofErr w:type="spellStart"/>
@@ -1386,22 +1533,26 @@
           <w:sz w:val="24"/>
           <w:szCs w:val="24"/>
         </w:rPr>
-        <w:t>- 20 Oct 15 33%</w:t>
-      </w:r>
-    </w:p>
-    <w:p>
-      <w:pPr>
-        <w:rPr>
-          <w:sz w:val="24"/>
-          <w:szCs w:val="24"/>
-        </w:rPr>
-      </w:pPr>
-      <w:r>
-        <w:rPr>
-          <w:sz w:val="24"/>
-          <w:szCs w:val="24"/>
-        </w:rPr>
-        <w:tab/>
+        <w:t xml:space="preserve"> 13%</w:t>
+      </w:r>
+    </w:p>
+    <w:p>
+      <w:pPr>
+        <w:pStyle w:val="ListParagraph"/>
+        <w:numPr>
+          <w:ilvl w:val="0"/>
+          <w:numId w:val="11"/>
+        </w:numPr>
+        <w:rPr>
+          <w:sz w:val="24"/>
+          <w:szCs w:val="24"/>
+        </w:rPr>
+      </w:pPr>
+      <w:r>
+        <w:rPr>
+          <w:sz w:val="24"/>
+          <w:szCs w:val="24"/>
+        </w:rPr>
         <w:t xml:space="preserve">Josh </w:t>
       </w:r>
       <w:proofErr w:type="spellStart"/>
@@ -1418,24 +1569,260 @@
           <w:sz w:val="24"/>
           <w:szCs w:val="24"/>
         </w:rPr>
-        <w:t>- 20 Oct 15 33%</w:t>
-      </w:r>
-    </w:p>
-    <w:p>
-      <w:pPr>
-        <w:rPr>
-          <w:sz w:val="24"/>
-          <w:szCs w:val="24"/>
-        </w:rPr>
-      </w:pPr>
-      <w:r>
-        <w:rPr>
-          <w:sz w:val="24"/>
-          <w:szCs w:val="24"/>
-        </w:rPr>
-        <w:lastRenderedPageBreak/>
-        <w:tab/>
-        <w:t>James Fisher- 20 Oct 15 33%</w:t>
+        <w:t xml:space="preserve"> 13%</w:t>
+      </w:r>
+    </w:p>
+    <w:p>
+      <w:pPr>
+        <w:pStyle w:val="ListParagraph"/>
+        <w:numPr>
+          <w:ilvl w:val="0"/>
+          <w:numId w:val="11"/>
+        </w:numPr>
+        <w:rPr>
+          <w:sz w:val="24"/>
+          <w:szCs w:val="24"/>
+        </w:rPr>
+      </w:pPr>
+      <w:r>
+        <w:rPr>
+          <w:sz w:val="24"/>
+          <w:szCs w:val="24"/>
+        </w:rPr>
+        <w:t>James Fisher 14%</w:t>
+      </w:r>
+    </w:p>
+    <w:p>
+      <w:pPr>
+        <w:pStyle w:val="ListParagraph"/>
+        <w:numPr>
+          <w:ilvl w:val="0"/>
+          <w:numId w:val="10"/>
+        </w:numPr>
+        <w:rPr>
+          <w:sz w:val="24"/>
+          <w:szCs w:val="24"/>
+        </w:rPr>
+      </w:pPr>
+      <w:r>
+        <w:rPr>
+          <w:sz w:val="24"/>
+          <w:szCs w:val="24"/>
+        </w:rPr>
+        <w:t>Class Diagram (25%)</w:t>
+      </w:r>
+    </w:p>
+    <w:p>
+      <w:pPr>
+        <w:pStyle w:val="ListParagraph"/>
+        <w:numPr>
+          <w:ilvl w:val="0"/>
+          <w:numId w:val="11"/>
+        </w:numPr>
+        <w:rPr>
+          <w:sz w:val="24"/>
+          <w:szCs w:val="24"/>
+        </w:rPr>
+      </w:pPr>
+      <w:r>
+        <w:rPr>
+          <w:sz w:val="24"/>
+          <w:szCs w:val="24"/>
+        </w:rPr>
+        <w:t xml:space="preserve">Josh </w:t>
+      </w:r>
+      <w:proofErr w:type="spellStart"/>
+      <w:r>
+        <w:rPr>
+          <w:sz w:val="24"/>
+          <w:szCs w:val="24"/>
+        </w:rPr>
+        <w:t>Cutolo</w:t>
+      </w:r>
+      <w:proofErr w:type="spellEnd"/>
+      <w:r>
+        <w:rPr>
+          <w:sz w:val="24"/>
+          <w:szCs w:val="24"/>
+        </w:rPr>
+        <w:t xml:space="preserve"> 9%</w:t>
+      </w:r>
+    </w:p>
+    <w:p>
+      <w:pPr>
+        <w:pStyle w:val="ListParagraph"/>
+        <w:numPr>
+          <w:ilvl w:val="0"/>
+          <w:numId w:val="11"/>
+        </w:numPr>
+        <w:rPr>
+          <w:sz w:val="24"/>
+          <w:szCs w:val="24"/>
+        </w:rPr>
+      </w:pPr>
+      <w:r>
+        <w:rPr>
+          <w:sz w:val="24"/>
+          <w:szCs w:val="24"/>
+        </w:rPr>
+        <w:t xml:space="preserve">Josh </w:t>
+      </w:r>
+      <w:proofErr w:type="spellStart"/>
+      <w:r>
+        <w:rPr>
+          <w:sz w:val="24"/>
+          <w:szCs w:val="24"/>
+        </w:rPr>
+        <w:t>Pinos</w:t>
+      </w:r>
+      <w:proofErr w:type="spellEnd"/>
+      <w:r>
+        <w:rPr>
+          <w:sz w:val="24"/>
+          <w:szCs w:val="24"/>
+        </w:rPr>
+        <w:t xml:space="preserve"> 8%</w:t>
+      </w:r>
+    </w:p>
+    <w:p>
+      <w:pPr>
+        <w:pStyle w:val="ListParagraph"/>
+        <w:numPr>
+          <w:ilvl w:val="0"/>
+          <w:numId w:val="11"/>
+        </w:numPr>
+        <w:rPr>
+          <w:sz w:val="24"/>
+          <w:szCs w:val="24"/>
+        </w:rPr>
+      </w:pPr>
+      <w:r>
+        <w:rPr>
+          <w:sz w:val="24"/>
+          <w:szCs w:val="24"/>
+        </w:rPr>
+        <w:t>James Fisher 8%</w:t>
+      </w:r>
+    </w:p>
+    <w:p>
+      <w:pPr>
+        <w:pStyle w:val="ListParagraph"/>
+        <w:numPr>
+          <w:ilvl w:val="0"/>
+          <w:numId w:val="10"/>
+        </w:numPr>
+        <w:rPr>
+          <w:sz w:val="24"/>
+          <w:szCs w:val="24"/>
+        </w:rPr>
+      </w:pPr>
+      <w:r>
+        <w:rPr>
+          <w:sz w:val="24"/>
+          <w:szCs w:val="24"/>
+        </w:rPr>
+        <w:t>Log File (10 %)</w:t>
+      </w:r>
+    </w:p>
+    <w:p>
+      <w:pPr>
+        <w:pStyle w:val="ListParagraph"/>
+        <w:numPr>
+          <w:ilvl w:val="0"/>
+          <w:numId w:val="11"/>
+        </w:numPr>
+        <w:rPr>
+          <w:sz w:val="24"/>
+          <w:szCs w:val="24"/>
+        </w:rPr>
+      </w:pPr>
+      <w:r>
+        <w:rPr>
+          <w:sz w:val="24"/>
+          <w:szCs w:val="24"/>
+        </w:rPr>
+        <w:t xml:space="preserve">Josh </w:t>
+      </w:r>
+      <w:proofErr w:type="spellStart"/>
+      <w:r>
+        <w:rPr>
+          <w:sz w:val="24"/>
+          <w:szCs w:val="24"/>
+        </w:rPr>
+        <w:t>Cutolo</w:t>
+      </w:r>
+      <w:proofErr w:type="spellEnd"/>
+      <w:r>
+        <w:rPr>
+          <w:sz w:val="24"/>
+          <w:szCs w:val="24"/>
+        </w:rPr>
+        <w:t xml:space="preserve"> 4%</w:t>
+      </w:r>
+    </w:p>
+    <w:p>
+      <w:pPr>
+        <w:pStyle w:val="ListParagraph"/>
+        <w:numPr>
+          <w:ilvl w:val="0"/>
+          <w:numId w:val="11"/>
+        </w:numPr>
+        <w:rPr>
+          <w:sz w:val="24"/>
+          <w:szCs w:val="24"/>
+        </w:rPr>
+      </w:pPr>
+      <w:r>
+        <w:rPr>
+          <w:sz w:val="24"/>
+          <w:szCs w:val="24"/>
+        </w:rPr>
+        <w:t xml:space="preserve">Josh </w:t>
+      </w:r>
+      <w:proofErr w:type="spellStart"/>
+      <w:r>
+        <w:rPr>
+          <w:sz w:val="24"/>
+          <w:szCs w:val="24"/>
+        </w:rPr>
+        <w:t>Pinos</w:t>
+      </w:r>
+      <w:proofErr w:type="spellEnd"/>
+      <w:r>
+        <w:rPr>
+          <w:sz w:val="24"/>
+          <w:szCs w:val="24"/>
+        </w:rPr>
+        <w:t xml:space="preserve"> 3</w:t>
+      </w:r>
+      <w:bookmarkStart w:id="0" w:name="_GoBack"/>
+      <w:bookmarkEnd w:id="0"/>
+      <w:r>
+        <w:rPr>
+          <w:sz w:val="24"/>
+          <w:szCs w:val="24"/>
+        </w:rPr>
+        <w:t>%</w:t>
+      </w:r>
+    </w:p>
+    <w:p>
+      <w:pPr>
+        <w:pStyle w:val="ListParagraph"/>
+        <w:numPr>
+          <w:ilvl w:val="0"/>
+          <w:numId w:val="11"/>
+        </w:numPr>
+        <w:rPr>
+          <w:sz w:val="24"/>
+          <w:szCs w:val="24"/>
+        </w:rPr>
+      </w:pPr>
+      <w:r>
+        <w:rPr>
+          <w:sz w:val="24"/>
+          <w:szCs w:val="24"/>
+        </w:rPr>
+        <w:t>James Fisher 3%</w:t>
       </w:r>
     </w:p>
     <w:p>
@@ -1458,8 +1845,8 @@
 </file>
 
 <file path=word/numbering.xml><?xml version="1.0" encoding="utf-8"?>
-<w:numbering xmlns:ve="http://schemas.openxmlformats.org/markup-compatibility/2006" xmlns:o="urn:schemas-microsoft-com:office:office" xmlns:r="http://schemas.openxmlformats.org/officeDocument/2006/relationships" xmlns:m="http://schemas.openxmlformats.org/officeDocument/2006/math" xmlns:v="urn:schemas-microsoft-com:vml" xmlns:wp="http://schemas.openxmlformats.org/drawingml/2006/wordprocessingDrawing" xmlns:w10="urn:schemas-microsoft-com:office:word" xmlns:w="http://schemas.openxmlformats.org/wordprocessingml/2006/main" xmlns:wne="http://schemas.microsoft.com/office/word/2006/wordml">
-  <w:abstractNum w:abstractNumId="0">
+<w:numbering xmlns:wpc="http://schemas.microsoft.com/office/word/2010/wordprocessingCanvas" xmlns:mc="http://schemas.openxmlformats.org/markup-compatibility/2006" xmlns:o="urn:schemas-microsoft-com:office:office" xmlns:r="http://schemas.openxmlformats.org/officeDocument/2006/relationships" xmlns:m="http://schemas.openxmlformats.org/officeDocument/2006/math" xmlns:v="urn:schemas-microsoft-com:vml" xmlns:wp14="http://schemas.microsoft.com/office/word/2010/wordprocessingDrawing" xmlns:wp="http://schemas.openxmlformats.org/drawingml/2006/wordprocessingDrawing" xmlns:w10="urn:schemas-microsoft-com:office:word" xmlns:w="http://schemas.openxmlformats.org/wordprocessingml/2006/main" xmlns:w14="http://schemas.microsoft.com/office/word/2010/wordml" xmlns:w15="http://schemas.microsoft.com/office/word/2012/wordml" xmlns:wpg="http://schemas.microsoft.com/office/word/2010/wordprocessingGroup" xmlns:wpi="http://schemas.microsoft.com/office/word/2010/wordprocessingInk" xmlns:wne="http://schemas.microsoft.com/office/word/2006/wordml" xmlns:wps="http://schemas.microsoft.com/office/word/2010/wordprocessingShape" mc:Ignorable="w14 w15 wp14">
+  <w:abstractNum w:abstractNumId="0" w15:restartNumberingAfterBreak="0">
     <w:nsid w:val="0D4F3775"/>
     <w:multiLevelType w:val="hybridMultilevel"/>
     <w:tmpl w:val="38F67D1A"/>
@@ -1548,7 +1935,185 @@
       </w:pPr>
     </w:lvl>
   </w:abstractNum>
-  <w:abstractNum w:abstractNumId="1">
+  <w:abstractNum w:abstractNumId="1" w15:restartNumberingAfterBreak="0">
+    <w:nsid w:val="197D096E"/>
+    <w:multiLevelType w:val="hybridMultilevel"/>
+    <w:tmpl w:val="F19EE124"/>
+    <w:lvl w:ilvl="0" w:tplc="D416F606">
+      <w:start w:val="1"/>
+      <w:numFmt w:val="decimal"/>
+      <w:lvlText w:val="%1."/>
+      <w:lvlJc w:val="left"/>
+      <w:pPr>
+        <w:ind w:left="1080" w:hanging="360"/>
+      </w:pPr>
+      <w:rPr>
+        <w:rFonts w:hint="default"/>
+      </w:rPr>
+    </w:lvl>
+    <w:lvl w:ilvl="1" w:tplc="04090019" w:tentative="1">
+      <w:start w:val="1"/>
+      <w:numFmt w:val="lowerLetter"/>
+      <w:lvlText w:val="%2."/>
+      <w:lvlJc w:val="left"/>
+      <w:pPr>
+        <w:ind w:left="1800" w:hanging="360"/>
+      </w:pPr>
+    </w:lvl>
+    <w:lvl w:ilvl="2" w:tplc="0409001B" w:tentative="1">
+      <w:start w:val="1"/>
+      <w:numFmt w:val="lowerRoman"/>
+      <w:lvlText w:val="%3."/>
+      <w:lvlJc w:val="right"/>
+      <w:pPr>
+        <w:ind w:left="2520" w:hanging="180"/>
+      </w:pPr>
+    </w:lvl>
+    <w:lvl w:ilvl="3" w:tplc="0409000F" w:tentative="1">
+      <w:start w:val="1"/>
+      <w:numFmt w:val="decimal"/>
+      <w:lvlText w:val="%4."/>
+      <w:lvlJc w:val="left"/>
+      <w:pPr>
+        <w:ind w:left="3240" w:hanging="360"/>
+      </w:pPr>
+    </w:lvl>
+    <w:lvl w:ilvl="4" w:tplc="04090019" w:tentative="1">
+      <w:start w:val="1"/>
+      <w:numFmt w:val="lowerLetter"/>
+      <w:lvlText w:val="%5."/>
+      <w:lvlJc w:val="left"/>
+      <w:pPr>
+        <w:ind w:left="3960" w:hanging="360"/>
+      </w:pPr>
+    </w:lvl>
+    <w:lvl w:ilvl="5" w:tplc="0409001B" w:tentative="1">
+      <w:start w:val="1"/>
+      <w:numFmt w:val="lowerRoman"/>
+      <w:lvlText w:val="%6."/>
+      <w:lvlJc w:val="right"/>
+      <w:pPr>
+        <w:ind w:left="4680" w:hanging="180"/>
+      </w:pPr>
+    </w:lvl>
+    <w:lvl w:ilvl="6" w:tplc="0409000F" w:tentative="1">
+      <w:start w:val="1"/>
+      <w:numFmt w:val="decimal"/>
+      <w:lvlText w:val="%7."/>
+      <w:lvlJc w:val="left"/>
+      <w:pPr>
+        <w:ind w:left="5400" w:hanging="360"/>
+      </w:pPr>
+    </w:lvl>
+    <w:lvl w:ilvl="7" w:tplc="04090019" w:tentative="1">
+      <w:start w:val="1"/>
+      <w:numFmt w:val="lowerLetter"/>
+      <w:lvlText w:val="%8."/>
+      <w:lvlJc w:val="left"/>
+      <w:pPr>
+        <w:ind w:left="6120" w:hanging="360"/>
+      </w:pPr>
+    </w:lvl>
+    <w:lvl w:ilvl="8" w:tplc="0409001B" w:tentative="1">
+      <w:start w:val="1"/>
+      <w:numFmt w:val="lowerRoman"/>
+      <w:lvlText w:val="%9."/>
+      <w:lvlJc w:val="right"/>
+      <w:pPr>
+        <w:ind w:left="6840" w:hanging="180"/>
+      </w:pPr>
+    </w:lvl>
+  </w:abstractNum>
+  <w:abstractNum w:abstractNumId="2" w15:restartNumberingAfterBreak="0">
+    <w:nsid w:val="20261C05"/>
+    <w:multiLevelType w:val="hybridMultilevel"/>
+    <w:tmpl w:val="F55A473E"/>
+    <w:lvl w:ilvl="0" w:tplc="0409000F">
+      <w:start w:val="1"/>
+      <w:numFmt w:val="decimal"/>
+      <w:lvlText w:val="%1."/>
+      <w:lvlJc w:val="left"/>
+      <w:pPr>
+        <w:ind w:left="720" w:hanging="360"/>
+      </w:pPr>
+      <w:rPr>
+        <w:rFonts w:hint="default"/>
+      </w:rPr>
+    </w:lvl>
+    <w:lvl w:ilvl="1" w:tplc="04090019" w:tentative="1">
+      <w:start w:val="1"/>
+      <w:numFmt w:val="lowerLetter"/>
+      <w:lvlText w:val="%2."/>
+      <w:lvlJc w:val="left"/>
+      <w:pPr>
+        <w:ind w:left="1440" w:hanging="360"/>
+      </w:pPr>
+    </w:lvl>
+    <w:lvl w:ilvl="2" w:tplc="0409001B" w:tentative="1">
+      <w:start w:val="1"/>
+      <w:numFmt w:val="lowerRoman"/>
+      <w:lvlText w:val="%3."/>
+      <w:lvlJc w:val="right"/>
+      <w:pPr>
+        <w:ind w:left="2160" w:hanging="180"/>
+      </w:pPr>
+    </w:lvl>
+    <w:lvl w:ilvl="3" w:tplc="0409000F" w:tentative="1">
+      <w:start w:val="1"/>
+      <w:numFmt w:val="decimal"/>
+      <w:lvlText w:val="%4."/>
+      <w:lvlJc w:val="left"/>
+      <w:pPr>
+        <w:ind w:left="2880" w:hanging="360"/>
+      </w:pPr>
+    </w:lvl>
+    <w:lvl w:ilvl="4" w:tplc="04090019" w:tentative="1">
+      <w:start w:val="1"/>
+      <w:numFmt w:val="lowerLetter"/>
+      <w:lvlText w:val="%5."/>
+      <w:lvlJc w:val="left"/>
+      <w:pPr>
+        <w:ind w:left="3600" w:hanging="360"/>
+      </w:pPr>
+    </w:lvl>
+    <w:lvl w:ilvl="5" w:tplc="0409001B" w:tentative="1">
+      <w:start w:val="1"/>
+      <w:numFmt w:val="lowerRoman"/>
+      <w:lvlText w:val="%6."/>
+      <w:lvlJc w:val="right"/>
+      <w:pPr>
+        <w:ind w:left="4320" w:hanging="180"/>
+      </w:pPr>
+    </w:lvl>
+    <w:lvl w:ilvl="6" w:tplc="0409000F" w:tentative="1">
+      <w:start w:val="1"/>
+      <w:numFmt w:val="decimal"/>
+      <w:lvlText w:val="%7."/>
+      <w:lvlJc w:val="left"/>
+      <w:pPr>
+        <w:ind w:left="5040" w:hanging="360"/>
+      </w:pPr>
+    </w:lvl>
+    <w:lvl w:ilvl="7" w:tplc="04090019" w:tentative="1">
+      <w:start w:val="1"/>
+      <w:numFmt w:val="lowerLetter"/>
+      <w:lvlText w:val="%8."/>
+      <w:lvlJc w:val="left"/>
+      <w:pPr>
+        <w:ind w:left="5760" w:hanging="360"/>
+      </w:pPr>
+    </w:lvl>
+    <w:lvl w:ilvl="8" w:tplc="0409001B" w:tentative="1">
+      <w:start w:val="1"/>
+      <w:numFmt w:val="lowerRoman"/>
+      <w:lvlText w:val="%9."/>
+      <w:lvlJc w:val="right"/>
+      <w:pPr>
+        <w:ind w:left="6480" w:hanging="180"/>
+      </w:pPr>
+    </w:lvl>
+  </w:abstractNum>
+  <w:abstractNum w:abstractNumId="3" w15:restartNumberingAfterBreak="0">
     <w:nsid w:val="21DC256B"/>
     <w:multiLevelType w:val="hybridMultilevel"/>
     <w:tmpl w:val="FE9C350E"/>
@@ -1637,7 +2202,96 @@
       </w:pPr>
     </w:lvl>
   </w:abstractNum>
-  <w:abstractNum w:abstractNumId="2">
+  <w:abstractNum w:abstractNumId="4" w15:restartNumberingAfterBreak="0">
+    <w:nsid w:val="3E4467CF"/>
+    <w:multiLevelType w:val="hybridMultilevel"/>
+    <w:tmpl w:val="343C2B08"/>
+    <w:lvl w:ilvl="0" w:tplc="0409000F">
+      <w:start w:val="1"/>
+      <w:numFmt w:val="decimal"/>
+      <w:lvlText w:val="%1."/>
+      <w:lvlJc w:val="left"/>
+      <w:pPr>
+        <w:ind w:left="720" w:hanging="360"/>
+      </w:pPr>
+      <w:rPr>
+        <w:rFonts w:hint="default"/>
+      </w:rPr>
+    </w:lvl>
+    <w:lvl w:ilvl="1" w:tplc="04090019" w:tentative="1">
+      <w:start w:val="1"/>
+      <w:numFmt w:val="lowerLetter"/>
+      <w:lvlText w:val="%2."/>
+      <w:lvlJc w:val="left"/>
+      <w:pPr>
+        <w:ind w:left="1440" w:hanging="360"/>
+      </w:pPr>
+    </w:lvl>
+    <w:lvl w:ilvl="2" w:tplc="0409001B" w:tentative="1">
+      <w:start w:val="1"/>
+      <w:numFmt w:val="lowerRoman"/>
+      <w:lvlText w:val="%3."/>
+      <w:lvlJc w:val="right"/>
+      <w:pPr>
+        <w:ind w:left="2160" w:hanging="180"/>
+      </w:pPr>
+    </w:lvl>
+    <w:lvl w:ilvl="3" w:tplc="0409000F" w:tentative="1">
+      <w:start w:val="1"/>
+      <w:numFmt w:val="decimal"/>
+      <w:lvlText w:val="%4."/>
+      <w:lvlJc w:val="left"/>
+      <w:pPr>
+        <w:ind w:left="2880" w:hanging="360"/>
+      </w:pPr>
+    </w:lvl>
+    <w:lvl w:ilvl="4" w:tplc="04090019" w:tentative="1">
+      <w:start w:val="1"/>
+      <w:numFmt w:val="lowerLetter"/>
+      <w:lvlText w:val="%5."/>
+      <w:lvlJc w:val="left"/>
+      <w:pPr>
+        <w:ind w:left="3600" w:hanging="360"/>
+      </w:pPr>
+    </w:lvl>
+    <w:lvl w:ilvl="5" w:tplc="0409001B" w:tentative="1">
+      <w:start w:val="1"/>
+      <w:numFmt w:val="lowerRoman"/>
+      <w:lvlText w:val="%6."/>
+      <w:lvlJc w:val="right"/>
+      <w:pPr>
+        <w:ind w:left="4320" w:hanging="180"/>
+      </w:pPr>
+    </w:lvl>
+    <w:lvl w:ilvl="6" w:tplc="0409000F" w:tentative="1">
+      <w:start w:val="1"/>
+      <w:numFmt w:val="decimal"/>
+      <w:lvlText w:val="%7."/>
+      <w:lvlJc w:val="left"/>
+      <w:pPr>
+        <w:ind w:left="5040" w:hanging="360"/>
+      </w:pPr>
+    </w:lvl>
+    <w:lvl w:ilvl="7" w:tplc="04090019" w:tentative="1">
+      <w:start w:val="1"/>
+      <w:numFmt w:val="lowerLetter"/>
+      <w:lvlText w:val="%8."/>
+      <w:lvlJc w:val="left"/>
+      <w:pPr>
+        <w:ind w:left="5760" w:hanging="360"/>
+      </w:pPr>
+    </w:lvl>
+    <w:lvl w:ilvl="8" w:tplc="0409001B" w:tentative="1">
+      <w:start w:val="1"/>
+      <w:numFmt w:val="lowerRoman"/>
+      <w:lvlText w:val="%9."/>
+      <w:lvlJc w:val="right"/>
+      <w:pPr>
+        <w:ind w:left="6480" w:hanging="180"/>
+      </w:pPr>
+    </w:lvl>
+  </w:abstractNum>
+  <w:abstractNum w:abstractNumId="5" w15:restartNumberingAfterBreak="0">
     <w:nsid w:val="4181295B"/>
     <w:multiLevelType w:val="hybridMultilevel"/>
     <w:tmpl w:val="1AE2C108"/>
@@ -1726,7 +2380,298 @@
       </w:pPr>
     </w:lvl>
   </w:abstractNum>
-  <w:abstractNum w:abstractNumId="3">
+  <w:abstractNum w:abstractNumId="6" w15:restartNumberingAfterBreak="0">
+    <w:nsid w:val="426D141B"/>
+    <w:multiLevelType w:val="hybridMultilevel"/>
+    <w:tmpl w:val="A498FDD8"/>
+    <w:lvl w:ilvl="0" w:tplc="0409000F">
+      <w:start w:val="1"/>
+      <w:numFmt w:val="decimal"/>
+      <w:lvlText w:val="%1."/>
+      <w:lvlJc w:val="left"/>
+      <w:pPr>
+        <w:ind w:left="720" w:hanging="360"/>
+      </w:pPr>
+      <w:rPr>
+        <w:rFonts w:hint="default"/>
+      </w:rPr>
+    </w:lvl>
+    <w:lvl w:ilvl="1" w:tplc="04090019">
+      <w:start w:val="1"/>
+      <w:numFmt w:val="lowerLetter"/>
+      <w:lvlText w:val="%2."/>
+      <w:lvlJc w:val="left"/>
+      <w:pPr>
+        <w:ind w:left="1440" w:hanging="360"/>
+      </w:pPr>
+    </w:lvl>
+    <w:lvl w:ilvl="2" w:tplc="0409001B">
+      <w:start w:val="1"/>
+      <w:numFmt w:val="lowerRoman"/>
+      <w:lvlText w:val="%3."/>
+      <w:lvlJc w:val="right"/>
+      <w:pPr>
+        <w:ind w:left="2160" w:hanging="180"/>
+      </w:pPr>
+    </w:lvl>
+    <w:lvl w:ilvl="3" w:tplc="0409000F" w:tentative="1">
+      <w:start w:val="1"/>
+      <w:numFmt w:val="decimal"/>
+      <w:lvlText w:val="%4."/>
+      <w:lvlJc w:val="left"/>
+      <w:pPr>
+        <w:ind w:left="2880" w:hanging="360"/>
+      </w:pPr>
+    </w:lvl>
+    <w:lvl w:ilvl="4" w:tplc="04090019" w:tentative="1">
+      <w:start w:val="1"/>
+      <w:numFmt w:val="lowerLetter"/>
+      <w:lvlText w:val="%5."/>
+      <w:lvlJc w:val="left"/>
+      <w:pPr>
+        <w:ind w:left="3600" w:hanging="360"/>
+      </w:pPr>
+    </w:lvl>
+    <w:lvl w:ilvl="5" w:tplc="0409001B" w:tentative="1">
+      <w:start w:val="1"/>
+      <w:numFmt w:val="lowerRoman"/>
+      <w:lvlText w:val="%6."/>
+      <w:lvlJc w:val="right"/>
+      <w:pPr>
+        <w:ind w:left="4320" w:hanging="180"/>
+      </w:pPr>
+    </w:lvl>
+    <w:lvl w:ilvl="6" w:tplc="0409000F" w:tentative="1">
+      <w:start w:val="1"/>
+      <w:numFmt w:val="decimal"/>
+      <w:lvlText w:val="%7."/>
+      <w:lvlJc w:val="left"/>
+      <w:pPr>
+        <w:ind w:left="5040" w:hanging="360"/>
+      </w:pPr>
+    </w:lvl>
+    <w:lvl w:ilvl="7" w:tplc="04090019" w:tentative="1">
+      <w:start w:val="1"/>
+      <w:numFmt w:val="lowerLetter"/>
+      <w:lvlText w:val="%8."/>
+      <w:lvlJc w:val="left"/>
+      <w:pPr>
+        <w:ind w:left="5760" w:hanging="360"/>
+      </w:pPr>
+    </w:lvl>
+    <w:lvl w:ilvl="8" w:tplc="0409001B" w:tentative="1">
+      <w:start w:val="1"/>
+      <w:numFmt w:val="lowerRoman"/>
+      <w:lvlText w:val="%9."/>
+      <w:lvlJc w:val="right"/>
+      <w:pPr>
+        <w:ind w:left="6480" w:hanging="180"/>
+      </w:pPr>
+    </w:lvl>
+  </w:abstractNum>
+  <w:abstractNum w:abstractNumId="7" w15:restartNumberingAfterBreak="0">
+    <w:nsid w:val="46AE5218"/>
+    <w:multiLevelType w:val="hybridMultilevel"/>
+    <w:tmpl w:val="1758E7CA"/>
+    <w:lvl w:ilvl="0" w:tplc="6B60A582">
+      <w:start w:val="1"/>
+      <w:numFmt w:val="bullet"/>
+      <w:lvlText w:val="-"/>
+      <w:lvlJc w:val="left"/>
+      <w:pPr>
+        <w:ind w:left="1080" w:hanging="360"/>
+      </w:pPr>
+      <w:rPr>
+        <w:rFonts w:ascii="Calibri" w:eastAsiaTheme="minorHAnsi" w:hAnsi="Calibri" w:cstheme="minorBidi" w:hint="default"/>
+      </w:rPr>
+    </w:lvl>
+    <w:lvl w:ilvl="1" w:tplc="04090003" w:tentative="1">
+      <w:start w:val="1"/>
+      <w:numFmt w:val="bullet"/>
+      <w:lvlText w:val="o"/>
+      <w:lvlJc w:val="left"/>
+      <w:pPr>
+        <w:ind w:left="1800" w:hanging="360"/>
+      </w:pPr>
+      <w:rPr>
+        <w:rFonts w:ascii="Courier New" w:hAnsi="Courier New" w:cs="Courier New" w:hint="default"/>
+      </w:rPr>
+    </w:lvl>
+    <w:lvl w:ilvl="2" w:tplc="04090005" w:tentative="1">
+      <w:start w:val="1"/>
+      <w:numFmt w:val="bullet"/>
+      <w:lvlText w:val=""/>
+      <w:lvlJc w:val="left"/>
+      <w:pPr>
+        <w:ind w:left="2520" w:hanging="360"/>
+      </w:pPr>
+      <w:rPr>
+        <w:rFonts w:ascii="Wingdings" w:hAnsi="Wingdings" w:hint="default"/>
+      </w:rPr>
+    </w:lvl>
+    <w:lvl w:ilvl="3" w:tplc="04090001" w:tentative="1">
+      <w:start w:val="1"/>
+      <w:numFmt w:val="bullet"/>
+      <w:lvlText w:val=""/>
+      <w:lvlJc w:val="left"/>
+      <w:pPr>
+        <w:ind w:left="3240" w:hanging="360"/>
+      </w:pPr>
+      <w:rPr>
+        <w:rFonts w:ascii="Symbol" w:hAnsi="Symbol" w:hint="default"/>
+      </w:rPr>
+    </w:lvl>
+    <w:lvl w:ilvl="4" w:tplc="04090003" w:tentative="1">
+      <w:start w:val="1"/>
+      <w:numFmt w:val="bullet"/>
+      <w:lvlText w:val="o"/>
+      <w:lvlJc w:val="left"/>
+      <w:pPr>
+        <w:ind w:left="3960" w:hanging="360"/>
+      </w:pPr>
+      <w:rPr>
+        <w:rFonts w:ascii="Courier New" w:hAnsi="Courier New" w:cs="Courier New" w:hint="default"/>
+      </w:rPr>
+    </w:lvl>
+    <w:lvl w:ilvl="5" w:tplc="04090005" w:tentative="1">
+      <w:start w:val="1"/>
+      <w:numFmt w:val="bullet"/>
+      <w:lvlText w:val=""/>
+      <w:lvlJc w:val="left"/>
+      <w:pPr>
+        <w:ind w:left="4680" w:hanging="360"/>
+      </w:pPr>
+      <w:rPr>
+        <w:rFonts w:ascii="Wingdings" w:hAnsi="Wingdings" w:hint="default"/>
+      </w:rPr>
+    </w:lvl>
+    <w:lvl w:ilvl="6" w:tplc="04090001" w:tentative="1">
+      <w:start w:val="1"/>
+      <w:numFmt w:val="bullet"/>
+      <w:lvlText w:val=""/>
+      <w:lvlJc w:val="left"/>
+      <w:pPr>
+        <w:ind w:left="5400" w:hanging="360"/>
+      </w:pPr>
+      <w:rPr>
+        <w:rFonts w:ascii="Symbol" w:hAnsi="Symbol" w:hint="default"/>
+      </w:rPr>
+    </w:lvl>
+    <w:lvl w:ilvl="7" w:tplc="04090003" w:tentative="1">
+      <w:start w:val="1"/>
+      <w:numFmt w:val="bullet"/>
+      <w:lvlText w:val="o"/>
+      <w:lvlJc w:val="left"/>
+      <w:pPr>
+        <w:ind w:left="6120" w:hanging="360"/>
+      </w:pPr>
+      <w:rPr>
+        <w:rFonts w:ascii="Courier New" w:hAnsi="Courier New" w:cs="Courier New" w:hint="default"/>
+      </w:rPr>
+    </w:lvl>
+    <w:lvl w:ilvl="8" w:tplc="04090005" w:tentative="1">
+      <w:start w:val="1"/>
+      <w:numFmt w:val="bullet"/>
+      <w:lvlText w:val=""/>
+      <w:lvlJc w:val="left"/>
+      <w:pPr>
+        <w:ind w:left="6840" w:hanging="360"/>
+      </w:pPr>
+      <w:rPr>
+        <w:rFonts w:ascii="Wingdings" w:hAnsi="Wingdings" w:hint="default"/>
+      </w:rPr>
+    </w:lvl>
+  </w:abstractNum>
+  <w:abstractNum w:abstractNumId="8" w15:restartNumberingAfterBreak="0">
+    <w:nsid w:val="4A1132ED"/>
+    <w:multiLevelType w:val="hybridMultilevel"/>
+    <w:tmpl w:val="04E0863C"/>
+    <w:lvl w:ilvl="0" w:tplc="0409000F">
+      <w:start w:val="1"/>
+      <w:numFmt w:val="decimal"/>
+      <w:lvlText w:val="%1."/>
+      <w:lvlJc w:val="left"/>
+      <w:pPr>
+        <w:ind w:left="720" w:hanging="360"/>
+      </w:pPr>
+      <w:rPr>
+        <w:rFonts w:hint="default"/>
+      </w:rPr>
+    </w:lvl>
+    <w:lvl w:ilvl="1" w:tplc="04090019">
+      <w:start w:val="1"/>
+      <w:numFmt w:val="lowerLetter"/>
+      <w:lvlText w:val="%2."/>
+      <w:lvlJc w:val="left"/>
+      <w:pPr>
+        <w:ind w:left="1440" w:hanging="360"/>
+      </w:pPr>
+    </w:lvl>
+    <w:lvl w:ilvl="2" w:tplc="0409001B">
+      <w:start w:val="1"/>
+      <w:numFmt w:val="lowerRoman"/>
+      <w:lvlText w:val="%3."/>
+      <w:lvlJc w:val="right"/>
+      <w:pPr>
+        <w:ind w:left="2160" w:hanging="180"/>
+      </w:pPr>
+    </w:lvl>
+    <w:lvl w:ilvl="3" w:tplc="0409000F">
+      <w:start w:val="1"/>
+      <w:numFmt w:val="decimal"/>
+      <w:lvlText w:val="%4."/>
+      <w:lvlJc w:val="left"/>
+      <w:pPr>
+        <w:ind w:left="2880" w:hanging="360"/>
+      </w:pPr>
+    </w:lvl>
+    <w:lvl w:ilvl="4" w:tplc="04090019">
+      <w:start w:val="1"/>
+      <w:numFmt w:val="lowerLetter"/>
+      <w:lvlText w:val="%5."/>
+      <w:lvlJc w:val="left"/>
+      <w:pPr>
+        <w:ind w:left="3600" w:hanging="360"/>
+      </w:pPr>
+    </w:lvl>
+    <w:lvl w:ilvl="5" w:tplc="0409001B">
+      <w:start w:val="1"/>
+      <w:numFmt w:val="lowerRoman"/>
+      <w:lvlText w:val="%6."/>
+      <w:lvlJc w:val="right"/>
+      <w:pPr>
+        <w:ind w:left="4320" w:hanging="180"/>
+      </w:pPr>
+    </w:lvl>
+    <w:lvl w:ilvl="6" w:tplc="0409000F">
+      <w:start w:val="1"/>
+      <w:numFmt w:val="decimal"/>
+      <w:lvlText w:val="%7."/>
+      <w:lvlJc w:val="left"/>
+      <w:pPr>
+        <w:ind w:left="5040" w:hanging="360"/>
+      </w:pPr>
+    </w:lvl>
+    <w:lvl w:ilvl="7" w:tplc="04090019">
+      <w:start w:val="1"/>
+      <w:numFmt w:val="lowerLetter"/>
+      <w:lvlText w:val="%8."/>
+      <w:lvlJc w:val="left"/>
+      <w:pPr>
+        <w:ind w:left="5760" w:hanging="360"/>
+      </w:pPr>
+    </w:lvl>
+    <w:lvl w:ilvl="8" w:tplc="0409001B">
+      <w:start w:val="1"/>
+      <w:numFmt w:val="lowerRoman"/>
+      <w:lvlText w:val="%9."/>
+      <w:lvlJc w:val="right"/>
+      <w:pPr>
+        <w:ind w:left="6480" w:hanging="180"/>
+      </w:pPr>
+    </w:lvl>
+  </w:abstractNum>
+  <w:abstractNum w:abstractNumId="9" w15:restartNumberingAfterBreak="0">
     <w:nsid w:val="4C646B55"/>
     <w:multiLevelType w:val="hybridMultilevel"/>
     <w:tmpl w:val="BAE21486"/>
@@ -1812,7 +2757,7 @@
       </w:pPr>
     </w:lvl>
   </w:abstractNum>
-  <w:abstractNum w:abstractNumId="4">
+  <w:abstractNum w:abstractNumId="10" w15:restartNumberingAfterBreak="0">
     <w:nsid w:val="6A6158BF"/>
     <w:multiLevelType w:val="hybridMultilevel"/>
     <w:tmpl w:val="5C3A9F08"/>
@@ -1902,25 +2847,43 @@
     </w:lvl>
   </w:abstractNum>
   <w:num w:numId="1">
-    <w:abstractNumId w:val="3"/>
+    <w:abstractNumId w:val="9"/>
   </w:num>
   <w:num w:numId="2">
-    <w:abstractNumId w:val="2"/>
+    <w:abstractNumId w:val="5"/>
   </w:num>
   <w:num w:numId="3">
-    <w:abstractNumId w:val="4"/>
+    <w:abstractNumId w:val="10"/>
   </w:num>
   <w:num w:numId="4">
-    <w:abstractNumId w:val="1"/>
+    <w:abstractNumId w:val="3"/>
   </w:num>
   <w:num w:numId="5">
     <w:abstractNumId w:val="0"/>
+  </w:num>
+  <w:num w:numId="6">
+    <w:abstractNumId w:val="6"/>
+  </w:num>
+  <w:num w:numId="7">
+    <w:abstractNumId w:val="2"/>
+  </w:num>
+  <w:num w:numId="8">
+    <w:abstractNumId w:val="1"/>
+  </w:num>
+  <w:num w:numId="9">
+    <w:abstractNumId w:val="4"/>
+  </w:num>
+  <w:num w:numId="10">
+    <w:abstractNumId w:val="8"/>
+  </w:num>
+  <w:num w:numId="11">
+    <w:abstractNumId w:val="7"/>
   </w:num>
 </w:numbering>
 </file>
 
 <file path=word/styles.xml><?xml version="1.0" encoding="utf-8"?>
-<w:styles xmlns:r="http://schemas.openxmlformats.org/officeDocument/2006/relationships" xmlns:w="http://schemas.openxmlformats.org/wordprocessingml/2006/main">
+<w:styles xmlns:mc="http://schemas.openxmlformats.org/markup-compatibility/2006" xmlns:r="http://schemas.openxmlformats.org/officeDocument/2006/relationships" xmlns:w="http://schemas.openxmlformats.org/wordprocessingml/2006/main" xmlns:w14="http://schemas.microsoft.com/office/word/2010/wordml" xmlns:w15="http://schemas.microsoft.com/office/word/2012/wordml" mc:Ignorable="w14 w15">
   <w:docDefaults>
     <w:rPrDefault>
       <w:rPr>
@@ -1936,144 +2899,378 @@
       </w:pPr>
     </w:pPrDefault>
   </w:docDefaults>
-  <w:latentStyles w:defLockedState="0" w:defUIPriority="99" w:defSemiHidden="1" w:defUnhideWhenUsed="1" w:defQFormat="0" w:count="267">
-    <w:lsdException w:name="Normal" w:semiHidden="0" w:uiPriority="0" w:unhideWhenUsed="0" w:qFormat="1"/>
-    <w:lsdException w:name="heading 1" w:semiHidden="0" w:uiPriority="9" w:unhideWhenUsed="0" w:qFormat="1"/>
-    <w:lsdException w:name="heading 2" w:uiPriority="9" w:qFormat="1"/>
-    <w:lsdException w:name="heading 3" w:uiPriority="9" w:qFormat="1"/>
-    <w:lsdException w:name="heading 4" w:uiPriority="9" w:qFormat="1"/>
-    <w:lsdException w:name="heading 5" w:uiPriority="9" w:qFormat="1"/>
-    <w:lsdException w:name="heading 6" w:uiPriority="9" w:qFormat="1"/>
-    <w:lsdException w:name="heading 7" w:uiPriority="9" w:qFormat="1"/>
-    <w:lsdException w:name="heading 8" w:uiPriority="9" w:qFormat="1"/>
-    <w:lsdException w:name="heading 9" w:uiPriority="9" w:qFormat="1"/>
-    <w:lsdException w:name="toc 1" w:uiPriority="39"/>
-    <w:lsdException w:name="toc 2" w:uiPriority="39"/>
-    <w:lsdException w:name="toc 3" w:uiPriority="39"/>
-    <w:lsdException w:name="toc 4" w:uiPriority="39"/>
-    <w:lsdException w:name="toc 5" w:uiPriority="39"/>
-    <w:lsdException w:name="toc 6" w:uiPriority="39"/>
-    <w:lsdException w:name="toc 7" w:uiPriority="39"/>
-    <w:lsdException w:name="toc 8" w:uiPriority="39"/>
-    <w:lsdException w:name="toc 9" w:uiPriority="39"/>
-    <w:lsdException w:name="caption" w:uiPriority="35" w:qFormat="1"/>
-    <w:lsdException w:name="Title" w:semiHidden="0" w:uiPriority="10" w:unhideWhenUsed="0" w:qFormat="1"/>
-    <w:lsdException w:name="Default Paragraph Font" w:uiPriority="1"/>
-    <w:lsdException w:name="Subtitle" w:semiHidden="0" w:uiPriority="11" w:unhideWhenUsed="0" w:qFormat="1"/>
-    <w:lsdException w:name="Strong" w:semiHidden="0" w:uiPriority="22" w:unhideWhenUsed="0" w:qFormat="1"/>
-    <w:lsdException w:name="Emphasis" w:semiHidden="0" w:uiPriority="20" w:unhideWhenUsed="0" w:qFormat="1"/>
-    <w:lsdException w:name="Table Grid" w:semiHidden="0" w:uiPriority="59" w:unhideWhenUsed="0"/>
-    <w:lsdException w:name="Placeholder Text" w:unhideWhenUsed="0"/>
-    <w:lsdException w:name="No Spacing" w:semiHidden="0" w:uiPriority="1" w:unhideWhenUsed="0" w:qFormat="1"/>
-    <w:lsdException w:name="Light Shading" w:semiHidden="0" w:uiPriority="60" w:unhideWhenUsed="0"/>
-    <w:lsdException w:name="Light List" w:semiHidden="0" w:uiPriority="61" w:unhideWhenUsed="0"/>
-    <w:lsdException w:name="Light Grid" w:semiHidden="0" w:uiPriority="62" w:unhideWhenUsed="0"/>
-    <w:lsdException w:name="Medium Shading 1" w:semiHidden="0" w:uiPriority="63" w:unhideWhenUsed="0"/>
-    <w:lsdException w:name="Medium Shading 2" w:semiHidden="0" w:uiPriority="64" w:unhideWhenUsed="0"/>
-    <w:lsdException w:name="Medium List 1" w:semiHidden="0" w:uiPriority="65" w:unhideWhenUsed="0"/>
-    <w:lsdException w:name="Medium List 2" w:semiHidden="0" w:uiPriority="66" w:unhideWhenUsed="0"/>
-    <w:lsdException w:name="Medium Grid 1" w:semiHidden="0" w:uiPriority="67" w:unhideWhenUsed="0"/>
-    <w:lsdException w:name="Medium Grid 2" w:semiHidden="0" w:uiPriority="68" w:unhideWhenUsed="0"/>
-    <w:lsdException w:name="Medium Grid 3" w:semiHidden="0" w:uiPriority="69" w:unhideWhenUsed="0"/>
-    <w:lsdException w:name="Dark List" w:semiHidden="0" w:uiPriority="70" w:unhideWhenUsed="0"/>
-    <w:lsdException w:name="Colorful Shading" w:semiHidden="0" w:uiPriority="71" w:unhideWhenUsed="0"/>
-    <w:lsdException w:name="Colorful List" w:semiHidden="0" w:uiPriority="72" w:unhideWhenUsed="0"/>
-    <w:lsdException w:name="Colorful Grid" w:semiHidden="0" w:uiPriority="73" w:unhideWhenUsed="0"/>
-    <w:lsdException w:name="Light Shading Accent 1" w:semiHidden="0" w:uiPriority="60" w:unhideWhenUsed="0"/>
-    <w:lsdException w:name="Light List Accent 1" w:semiHidden="0" w:uiPriority="61" w:unhideWhenUsed="0"/>
-    <w:lsdException w:name="Light Grid Accent 1" w:semiHidden="0" w:uiPriority="62" w:unhideWhenUsed="0"/>
-    <w:lsdException w:name="Medium Shading 1 Accent 1" w:semiHidden="0" w:uiPriority="63" w:unhideWhenUsed="0"/>
-    <w:lsdException w:name="Medium Shading 2 Accent 1" w:semiHidden="0" w:uiPriority="64" w:unhideWhenUsed="0"/>
-    <w:lsdException w:name="Medium List 1 Accent 1" w:semiHidden="0" w:uiPriority="65" w:unhideWhenUsed="0"/>
-    <w:lsdException w:name="Revision" w:unhideWhenUsed="0"/>
-    <w:lsdException w:name="List Paragraph" w:semiHidden="0" w:uiPriority="34" w:unhideWhenUsed="0" w:qFormat="1"/>
-    <w:lsdException w:name="Quote" w:semiHidden="0" w:uiPriority="29" w:unhideWhenUsed="0" w:qFormat="1"/>
-    <w:lsdException w:name="Intense Quote" w:semiHidden="0" w:uiPriority="30" w:unhideWhenUsed="0" w:qFormat="1"/>
-    <w:lsdException w:name="Medium List 2 Accent 1" w:semiHidden="0" w:uiPriority="66" w:unhideWhenUsed="0"/>
-    <w:lsdException w:name="Medium Grid 1 Accent 1" w:semiHidden="0" w:uiPriority="67" w:unhideWhenUsed="0"/>
-    <w:lsdException w:name="Medium Grid 2 Accent 1" w:semiHidden="0" w:uiPriority="68" w:unhideWhenUsed="0"/>
-    <w:lsdException w:name="Medium Grid 3 Accent 1" w:semiHidden="0" w:uiPriority="69" w:unhideWhenUsed="0"/>
-    <w:lsdException w:name="Dark List Accent 1" w:semiHidden="0" w:uiPriority="70" w:unhideWhenUsed="0"/>
-    <w:lsdException w:name="Colorful Shading Accent 1" w:semiHidden="0" w:uiPriority="71" w:unhideWhenUsed="0"/>
-    <w:lsdException w:name="Colorful List Accent 1" w:semiHidden="0" w:uiPriority="72" w:unhideWhenUsed="0"/>
-    <w:lsdException w:name="Colorful Grid Accent 1" w:semiHidden="0" w:uiPriority="73" w:unhideWhenUsed="0"/>
-    <w:lsdException w:name="Light Shading Accent 2" w:semiHidden="0" w:uiPriority="60" w:unhideWhenUsed="0"/>
-    <w:lsdException w:name="Light List Accent 2" w:semiHidden="0" w:uiPriority="61" w:unhideWhenUsed="0"/>
-    <w:lsdException w:name="Light Grid Accent 2" w:semiHidden="0" w:uiPriority="62" w:unhideWhenUsed="0"/>
-    <w:lsdException w:name="Medium Shading 1 Accent 2" w:semiHidden="0" w:uiPriority="63" w:unhideWhenUsed="0"/>
-    <w:lsdException w:name="Medium Shading 2 Accent 2" w:semiHidden="0" w:uiPriority="64" w:unhideWhenUsed="0"/>
-    <w:lsdException w:name="Medium List 1 Accent 2" w:semiHidden="0" w:uiPriority="65" w:unhideWhenUsed="0"/>
-    <w:lsdException w:name="Medium List 2 Accent 2" w:semiHidden="0" w:uiPriority="66" w:unhideWhenUsed="0"/>
-    <w:lsdException w:name="Medium Grid 1 Accent 2" w:semiHidden="0" w:uiPriority="67" w:unhideWhenUsed="0"/>
-    <w:lsdException w:name="Medium Grid 2 Accent 2" w:semiHidden="0" w:uiPriority="68" w:unhideWhenUsed="0"/>
-    <w:lsdException w:name="Medium Grid 3 Accent 2" w:semiHidden="0" w:uiPriority="69" w:unhideWhenUsed="0"/>
-    <w:lsdException w:name="Dark List Accent 2" w:semiHidden="0" w:uiPriority="70" w:unhideWhenUsed="0"/>
-    <w:lsdException w:name="Colorful Shading Accent 2" w:semiHidden="0" w:uiPriority="71" w:unhideWhenUsed="0"/>
-    <w:lsdException w:name="Colorful List Accent 2" w:semiHidden="0" w:uiPriority="72" w:unhideWhenUsed="0"/>
-    <w:lsdException w:name="Colorful Grid Accent 2" w:semiHidden="0" w:uiPriority="73" w:unhideWhenUsed="0"/>
-    <w:lsdException w:name="Light Shading Accent 3" w:semiHidden="0" w:uiPriority="60" w:unhideWhenUsed="0"/>
-    <w:lsdException w:name="Light List Accent 3" w:semiHidden="0" w:uiPriority="61" w:unhideWhenUsed="0"/>
-    <w:lsdException w:name="Light Grid Accent 3" w:semiHidden="0" w:uiPriority="62" w:unhideWhenUsed="0"/>
-    <w:lsdException w:name="Medium Shading 1 Accent 3" w:semiHidden="0" w:uiPriority="63" w:unhideWhenUsed="0"/>
-    <w:lsdException w:name="Medium Shading 2 Accent 3" w:semiHidden="0" w:uiPriority="64" w:unhideWhenUsed="0"/>
-    <w:lsdException w:name="Medium List 1 Accent 3" w:semiHidden="0" w:uiPriority="65" w:unhideWhenUsed="0"/>
-    <w:lsdException w:name="Medium List 2 Accent 3" w:semiHidden="0" w:uiPriority="66" w:unhideWhenUsed="0"/>
-    <w:lsdException w:name="Medium Grid 1 Accent 3" w:semiHidden="0" w:uiPriority="67" w:unhideWhenUsed="0"/>
-    <w:lsdException w:name="Medium Grid 2 Accent 3" w:semiHidden="0" w:uiPriority="68" w:unhideWhenUsed="0"/>
-    <w:lsdException w:name="Medium Grid 3 Accent 3" w:semiHidden="0" w:uiPriority="69" w:unhideWhenUsed="0"/>
-    <w:lsdException w:name="Dark List Accent 3" w:semiHidden="0" w:uiPriority="70" w:unhideWhenUsed="0"/>
-    <w:lsdException w:name="Colorful Shading Accent 3" w:semiHidden="0" w:uiPriority="71" w:unhideWhenUsed="0"/>
-    <w:lsdException w:name="Colorful List Accent 3" w:semiHidden="0" w:uiPriority="72" w:unhideWhenUsed="0"/>
-    <w:lsdException w:name="Colorful Grid Accent 3" w:semiHidden="0" w:uiPriority="73" w:unhideWhenUsed="0"/>
-    <w:lsdException w:name="Light Shading Accent 4" w:semiHidden="0" w:uiPriority="60" w:unhideWhenUsed="0"/>
-    <w:lsdException w:name="Light List Accent 4" w:semiHidden="0" w:uiPriority="61" w:unhideWhenUsed="0"/>
-    <w:lsdException w:name="Light Grid Accent 4" w:semiHidden="0" w:uiPriority="62" w:unhideWhenUsed="0"/>
-    <w:lsdException w:name="Medium Shading 1 Accent 4" w:semiHidden="0" w:uiPriority="63" w:unhideWhenUsed="0"/>
-    <w:lsdException w:name="Medium Shading 2 Accent 4" w:semiHidden="0" w:uiPriority="64" w:unhideWhenUsed="0"/>
-    <w:lsdException w:name="Medium List 1 Accent 4" w:semiHidden="0" w:uiPriority="65" w:unhideWhenUsed="0"/>
-    <w:lsdException w:name="Medium List 2 Accent 4" w:semiHidden="0" w:uiPriority="66" w:unhideWhenUsed="0"/>
-    <w:lsdException w:name="Medium Grid 1 Accent 4" w:semiHidden="0" w:uiPriority="67" w:unhideWhenUsed="0"/>
-    <w:lsdException w:name="Medium Grid 2 Accent 4" w:semiHidden="0" w:uiPriority="68" w:unhideWhenUsed="0"/>
-    <w:lsdException w:name="Medium Grid 3 Accent 4" w:semiHidden="0" w:uiPriority="69" w:unhideWhenUsed="0"/>
-    <w:lsdException w:name="Dark List Accent 4" w:semiHidden="0" w:uiPriority="70" w:unhideWhenUsed="0"/>
-    <w:lsdException w:name="Colorful Shading Accent 4" w:semiHidden="0" w:uiPriority="71" w:unhideWhenUsed="0"/>
-    <w:lsdException w:name="Colorful List Accent 4" w:semiHidden="0" w:uiPriority="72" w:unhideWhenUsed="0"/>
-    <w:lsdException w:name="Colorful Grid Accent 4" w:semiHidden="0" w:uiPriority="73" w:unhideWhenUsed="0"/>
-    <w:lsdException w:name="Light Shading Accent 5" w:semiHidden="0" w:uiPriority="60" w:unhideWhenUsed="0"/>
-    <w:lsdException w:name="Light List Accent 5" w:semiHidden="0" w:uiPriority="61" w:unhideWhenUsed="0"/>
-    <w:lsdException w:name="Light Grid Accent 5" w:semiHidden="0" w:uiPriority="62" w:unhideWhenUsed="0"/>
-    <w:lsdException w:name="Medium Shading 1 Accent 5" w:semiHidden="0" w:uiPriority="63" w:unhideWhenUsed="0"/>
-    <w:lsdException w:name="Medium Shading 2 Accent 5" w:semiHidden="0" w:uiPriority="64" w:unhideWhenUsed="0"/>
-    <w:lsdException w:name="Medium List 1 Accent 5" w:semiHidden="0" w:uiPriority="65" w:unhideWhenUsed="0"/>
-    <w:lsdException w:name="Medium List 2 Accent 5" w:semiHidden="0" w:uiPriority="66" w:unhideWhenUsed="0"/>
-    <w:lsdException w:name="Medium Grid 1 Accent 5" w:semiHidden="0" w:uiPriority="67" w:unhideWhenUsed="0"/>
-    <w:lsdException w:name="Medium Grid 2 Accent 5" w:semiHidden="0" w:uiPriority="68" w:unhideWhenUsed="0"/>
-    <w:lsdException w:name="Medium Grid 3 Accent 5" w:semiHidden="0" w:uiPriority="69" w:unhideWhenUsed="0"/>
-    <w:lsdException w:name="Dark List Accent 5" w:semiHidden="0" w:uiPriority="70" w:unhideWhenUsed="0"/>
-    <w:lsdException w:name="Colorful Shading Accent 5" w:semiHidden="0" w:uiPriority="71" w:unhideWhenUsed="0"/>
-    <w:lsdException w:name="Colorful List Accent 5" w:semiHidden="0" w:uiPriority="72" w:unhideWhenUsed="0"/>
-    <w:lsdException w:name="Colorful Grid Accent 5" w:semiHidden="0" w:uiPriority="73" w:unhideWhenUsed="0"/>
-    <w:lsdException w:name="Light Shading Accent 6" w:semiHidden="0" w:uiPriority="60" w:unhideWhenUsed="0"/>
-    <w:lsdException w:name="Light List Accent 6" w:semiHidden="0" w:uiPriority="61" w:unhideWhenUsed="0"/>
-    <w:lsdException w:name="Light Grid Accent 6" w:semiHidden="0" w:uiPriority="62" w:unhideWhenUsed="0"/>
-    <w:lsdException w:name="Medium Shading 1 Accent 6" w:semiHidden="0" w:uiPriority="63" w:unhideWhenUsed="0"/>
-    <w:lsdException w:name="Medium Shading 2 Accent 6" w:semiHidden="0" w:uiPriority="64" w:unhideWhenUsed="0"/>
-    <w:lsdException w:name="Medium List 1 Accent 6" w:semiHidden="0" w:uiPriority="65" w:unhideWhenUsed="0"/>
-    <w:lsdException w:name="Medium List 2 Accent 6" w:semiHidden="0" w:uiPriority="66" w:unhideWhenUsed="0"/>
-    <w:lsdException w:name="Medium Grid 1 Accent 6" w:semiHidden="0" w:uiPriority="67" w:unhideWhenUsed="0"/>
-    <w:lsdException w:name="Medium Grid 2 Accent 6" w:semiHidden="0" w:uiPriority="68" w:unhideWhenUsed="0"/>
-    <w:lsdException w:name="Medium Grid 3 Accent 6" w:semiHidden="0" w:uiPriority="69" w:unhideWhenUsed="0"/>
-    <w:lsdException w:name="Dark List Accent 6" w:semiHidden="0" w:uiPriority="70" w:unhideWhenUsed="0"/>
-    <w:lsdException w:name="Colorful Shading Accent 6" w:semiHidden="0" w:uiPriority="71" w:unhideWhenUsed="0"/>
-    <w:lsdException w:name="Colorful List Accent 6" w:semiHidden="0" w:uiPriority="72" w:unhideWhenUsed="0"/>
-    <w:lsdException w:name="Colorful Grid Accent 6" w:semiHidden="0" w:uiPriority="73" w:unhideWhenUsed="0"/>
-    <w:lsdException w:name="Subtle Emphasis" w:semiHidden="0" w:uiPriority="19" w:unhideWhenUsed="0" w:qFormat="1"/>
-    <w:lsdException w:name="Intense Emphasis" w:semiHidden="0" w:uiPriority="21" w:unhideWhenUsed="0" w:qFormat="1"/>
-    <w:lsdException w:name="Subtle Reference" w:semiHidden="0" w:uiPriority="31" w:unhideWhenUsed="0" w:qFormat="1"/>
-    <w:lsdException w:name="Intense Reference" w:semiHidden="0" w:uiPriority="32" w:unhideWhenUsed="0" w:qFormat="1"/>
-    <w:lsdException w:name="Book Title" w:semiHidden="0" w:uiPriority="33" w:unhideWhenUsed="0" w:qFormat="1"/>
-    <w:lsdException w:name="Bibliography" w:uiPriority="37"/>
-    <w:lsdException w:name="TOC Heading" w:uiPriority="39" w:qFormat="1"/>
+  <w:latentStyles w:defLockedState="0" w:defUIPriority="99" w:defSemiHidden="0" w:defUnhideWhenUsed="0" w:defQFormat="0" w:count="371">
+    <w:lsdException w:name="Normal" w:uiPriority="0" w:qFormat="1"/>
+    <w:lsdException w:name="heading 1" w:uiPriority="9" w:qFormat="1"/>
+    <w:lsdException w:name="heading 2" w:semiHidden="1" w:uiPriority="9" w:unhideWhenUsed="1" w:qFormat="1"/>
+    <w:lsdException w:name="heading 3" w:semiHidden="1" w:uiPriority="9" w:unhideWhenUsed="1" w:qFormat="1"/>
+    <w:lsdException w:name="heading 4" w:semiHidden="1" w:uiPriority="9" w:unhideWhenUsed="1" w:qFormat="1"/>
+    <w:lsdException w:name="heading 5" w:semiHidden="1" w:uiPriority="9" w:unhideWhenUsed="1" w:qFormat="1"/>
+    <w:lsdException w:name="heading 6" w:semiHidden="1" w:uiPriority="9" w:unhideWhenUsed="1" w:qFormat="1"/>
+    <w:lsdException w:name="heading 7" w:semiHidden="1" w:uiPriority="9" w:unhideWhenUsed="1" w:qFormat="1"/>
+    <w:lsdException w:name="heading 8" w:semiHidden="1" w:uiPriority="9" w:unhideWhenUsed="1" w:qFormat="1"/>
+    <w:lsdException w:name="heading 9" w:semiHidden="1" w:uiPriority="9" w:unhideWhenUsed="1" w:qFormat="1"/>
+    <w:lsdException w:name="index 1" w:semiHidden="1" w:unhideWhenUsed="1"/>
+    <w:lsdException w:name="index 2" w:semiHidden="1" w:unhideWhenUsed="1"/>
+    <w:lsdException w:name="index 3" w:semiHidden="1" w:unhideWhenUsed="1"/>
+    <w:lsdException w:name="index 4" w:semiHidden="1" w:unhideWhenUsed="1"/>
+    <w:lsdException w:name="index 5" w:semiHidden="1" w:unhideWhenUsed="1"/>
+    <w:lsdException w:name="index 6" w:semiHidden="1" w:unhideWhenUsed="1"/>
+    <w:lsdException w:name="index 7" w:semiHidden="1" w:unhideWhenUsed="1"/>
+    <w:lsdException w:name="index 8" w:semiHidden="1" w:unhideWhenUsed="1"/>
+    <w:lsdException w:name="index 9" w:semiHidden="1" w:unhideWhenUsed="1"/>
+    <w:lsdException w:name="toc 1" w:semiHidden="1" w:uiPriority="39" w:unhideWhenUsed="1"/>
+    <w:lsdException w:name="toc 2" w:semiHidden="1" w:uiPriority="39" w:unhideWhenUsed="1"/>
+    <w:lsdException w:name="toc 3" w:semiHidden="1" w:uiPriority="39" w:unhideWhenUsed="1"/>
+    <w:lsdException w:name="toc 4" w:semiHidden="1" w:uiPriority="39" w:unhideWhenUsed="1"/>
+    <w:lsdException w:name="toc 5" w:semiHidden="1" w:uiPriority="39" w:unhideWhenUsed="1"/>
+    <w:lsdException w:name="toc 6" w:semiHidden="1" w:uiPriority="39" w:unhideWhenUsed="1"/>
+    <w:lsdException w:name="toc 7" w:semiHidden="1" w:uiPriority="39" w:unhideWhenUsed="1"/>
+    <w:lsdException w:name="toc 8" w:semiHidden="1" w:uiPriority="39" w:unhideWhenUsed="1"/>
+    <w:lsdException w:name="toc 9" w:semiHidden="1" w:uiPriority="39" w:unhideWhenUsed="1"/>
+    <w:lsdException w:name="Normal Indent" w:semiHidden="1" w:unhideWhenUsed="1"/>
+    <w:lsdException w:name="footnote text" w:semiHidden="1" w:unhideWhenUsed="1"/>
+    <w:lsdException w:name="annotation text" w:semiHidden="1" w:unhideWhenUsed="1"/>
+    <w:lsdException w:name="header" w:semiHidden="1" w:unhideWhenUsed="1"/>
+    <w:lsdException w:name="footer" w:semiHidden="1" w:unhideWhenUsed="1"/>
+    <w:lsdException w:name="index heading" w:semiHidden="1" w:unhideWhenUsed="1"/>
+    <w:lsdException w:name="caption" w:semiHidden="1" w:uiPriority="35" w:unhideWhenUsed="1" w:qFormat="1"/>
+    <w:lsdException w:name="table of figures" w:semiHidden="1" w:unhideWhenUsed="1"/>
+    <w:lsdException w:name="envelope address" w:semiHidden="1" w:unhideWhenUsed="1"/>
+    <w:lsdException w:name="envelope return" w:semiHidden="1" w:unhideWhenUsed="1"/>
+    <w:lsdException w:name="footnote reference" w:semiHidden="1" w:unhideWhenUsed="1"/>
+    <w:lsdException w:name="annotation reference" w:semiHidden="1" w:unhideWhenUsed="1"/>
+    <w:lsdException w:name="line number" w:semiHidden="1" w:unhideWhenUsed="1"/>
+    <w:lsdException w:name="page number" w:semiHidden="1" w:unhideWhenUsed="1"/>
+    <w:lsdException w:name="endnote reference" w:semiHidden="1" w:unhideWhenUsed="1"/>
+    <w:lsdException w:name="endnote text" w:semiHidden="1" w:unhideWhenUsed="1"/>
+    <w:lsdException w:name="table of authorities" w:semiHidden="1" w:unhideWhenUsed="1"/>
+    <w:lsdException w:name="macro" w:semiHidden="1" w:unhideWhenUsed="1"/>
+    <w:lsdException w:name="toa heading" w:semiHidden="1" w:unhideWhenUsed="1"/>
+    <w:lsdException w:name="List" w:semiHidden="1" w:unhideWhenUsed="1"/>
+    <w:lsdException w:name="List Bullet" w:semiHidden="1" w:unhideWhenUsed="1"/>
+    <w:lsdException w:name="List Number" w:semiHidden="1" w:unhideWhenUsed="1"/>
+    <w:lsdException w:name="List 2" w:semiHidden="1" w:unhideWhenUsed="1"/>
+    <w:lsdException w:name="List 3" w:semiHidden="1" w:unhideWhenUsed="1"/>
+    <w:lsdException w:name="List 4" w:semiHidden="1" w:unhideWhenUsed="1"/>
+    <w:lsdException w:name="List 5" w:semiHidden="1" w:unhideWhenUsed="1"/>
+    <w:lsdException w:name="List Bullet 2" w:semiHidden="1" w:unhideWhenUsed="1"/>
+    <w:lsdException w:name="List Bullet 3" w:semiHidden="1" w:unhideWhenUsed="1"/>
+    <w:lsdException w:name="List Bullet 4" w:semiHidden="1" w:unhideWhenUsed="1"/>
+    <w:lsdException w:name="List Bullet 5" w:semiHidden="1" w:unhideWhenUsed="1"/>
+    <w:lsdException w:name="List Number 2" w:semiHidden="1" w:unhideWhenUsed="1"/>
+    <w:lsdException w:name="List Number 3" w:semiHidden="1" w:unhideWhenUsed="1"/>
+    <w:lsdException w:name="List Number 4" w:semiHidden="1" w:unhideWhenUsed="1"/>
+    <w:lsdException w:name="List Number 5" w:semiHidden="1" w:unhideWhenUsed="1"/>
+    <w:lsdException w:name="Title" w:uiPriority="10" w:qFormat="1"/>
+    <w:lsdException w:name="Closing" w:semiHidden="1" w:unhideWhenUsed="1"/>
+    <w:lsdException w:name="Signature" w:semiHidden="1" w:unhideWhenUsed="1"/>
+    <w:lsdException w:name="Default Paragraph Font" w:semiHidden="1" w:uiPriority="1" w:unhideWhenUsed="1"/>
+    <w:lsdException w:name="Body Text" w:semiHidden="1" w:unhideWhenUsed="1"/>
+    <w:lsdException w:name="Body Text Indent" w:semiHidden="1" w:unhideWhenUsed="1"/>
+    <w:lsdException w:name="List Continue" w:semiHidden="1" w:unhideWhenUsed="1"/>
+    <w:lsdException w:name="List Continue 2" w:semiHidden="1" w:unhideWhenUsed="1"/>
+    <w:lsdException w:name="List Continue 3" w:semiHidden="1" w:unhideWhenUsed="1"/>
+    <w:lsdException w:name="List Continue 4" w:semiHidden="1" w:unhideWhenUsed="1"/>
+    <w:lsdException w:name="List Continue 5" w:semiHidden="1" w:unhideWhenUsed="1"/>
+    <w:lsdException w:name="Message Header" w:semiHidden="1" w:unhideWhenUsed="1"/>
+    <w:lsdException w:name="Subtitle" w:uiPriority="11" w:qFormat="1"/>
+    <w:lsdException w:name="Salutation" w:semiHidden="1" w:unhideWhenUsed="1"/>
+    <w:lsdException w:name="Date" w:semiHidden="1" w:unhideWhenUsed="1"/>
+    <w:lsdException w:name="Body Text First Indent" w:semiHidden="1" w:unhideWhenUsed="1"/>
+    <w:lsdException w:name="Body Text First Indent 2" w:semiHidden="1" w:unhideWhenUsed="1"/>
+    <w:lsdException w:name="Note Heading" w:semiHidden="1" w:unhideWhenUsed="1"/>
+    <w:lsdException w:name="Body Text 2" w:semiHidden="1" w:unhideWhenUsed="1"/>
+    <w:lsdException w:name="Body Text 3" w:semiHidden="1" w:unhideWhenUsed="1"/>
+    <w:lsdException w:name="Body Text Indent 2" w:semiHidden="1" w:unhideWhenUsed="1"/>
+    <w:lsdException w:name="Body Text Indent 3" w:semiHidden="1" w:unhideWhenUsed="1"/>
+    <w:lsdException w:name="Block Text" w:semiHidden="1" w:unhideWhenUsed="1"/>
+    <w:lsdException w:name="Hyperlink" w:semiHidden="1" w:unhideWhenUsed="1"/>
+    <w:lsdException w:name="FollowedHyperlink" w:semiHidden="1" w:unhideWhenUsed="1"/>
+    <w:lsdException w:name="Strong" w:uiPriority="22" w:qFormat="1"/>
+    <w:lsdException w:name="Emphasis" w:uiPriority="20" w:qFormat="1"/>
+    <w:lsdException w:name="Document Map" w:semiHidden="1" w:unhideWhenUsed="1"/>
+    <w:lsdException w:name="Plain Text" w:semiHidden="1" w:unhideWhenUsed="1"/>
+    <w:lsdException w:name="E-mail Signature" w:semiHidden="1" w:unhideWhenUsed="1"/>
+    <w:lsdException w:name="HTML Top of Form" w:semiHidden="1" w:unhideWhenUsed="1"/>
+    <w:lsdException w:name="HTML Bottom of Form" w:semiHidden="1" w:unhideWhenUsed="1"/>
+    <w:lsdException w:name="Normal (Web)" w:semiHidden="1" w:unhideWhenUsed="1"/>
+    <w:lsdException w:name="HTML Acronym" w:semiHidden="1" w:unhideWhenUsed="1"/>
+    <w:lsdException w:name="HTML Address" w:semiHidden="1" w:unhideWhenUsed="1"/>
+    <w:lsdException w:name="HTML Cite" w:semiHidden="1" w:unhideWhenUsed="1"/>
+    <w:lsdException w:name="HTML Code" w:semiHidden="1" w:unhideWhenUsed="1"/>
+    <w:lsdException w:name="HTML Definition" w:semiHidden="1" w:unhideWhenUsed="1"/>
+    <w:lsdException w:name="HTML Keyboard" w:semiHidden="1" w:unhideWhenUsed="1"/>
+    <w:lsdException w:name="HTML Preformatted" w:semiHidden="1" w:unhideWhenUsed="1"/>
+    <w:lsdException w:name="HTML Sample" w:semiHidden="1" w:unhideWhenUsed="1"/>
+    <w:lsdException w:name="HTML Typewriter" w:semiHidden="1" w:unhideWhenUsed="1"/>
+    <w:lsdException w:name="HTML Variable" w:semiHidden="1" w:unhideWhenUsed="1"/>
+    <w:lsdException w:name="Normal Table" w:semiHidden="1" w:unhideWhenUsed="1"/>
+    <w:lsdException w:name="annotation subject" w:semiHidden="1" w:unhideWhenUsed="1"/>
+    <w:lsdException w:name="No List" w:semiHidden="1" w:unhideWhenUsed="1"/>
+    <w:lsdException w:name="Outline List 1" w:semiHidden="1" w:unhideWhenUsed="1"/>
+    <w:lsdException w:name="Outline List 2" w:semiHidden="1" w:unhideWhenUsed="1"/>
+    <w:lsdException w:name="Outline List 3" w:semiHidden="1" w:unhideWhenUsed="1"/>
+    <w:lsdException w:name="Table Simple 1" w:semiHidden="1" w:unhideWhenUsed="1"/>
+    <w:lsdException w:name="Table Simple 2" w:semiHidden="1" w:unhideWhenUsed="1"/>
+    <w:lsdException w:name="Table Simple 3" w:semiHidden="1" w:unhideWhenUsed="1"/>
+    <w:lsdException w:name="Table Classic 1" w:semiHidden="1" w:unhideWhenUsed="1"/>
+    <w:lsdException w:name="Table Classic 2" w:semiHidden="1" w:unhideWhenUsed="1"/>
+    <w:lsdException w:name="Table Classic 3" w:semiHidden="1" w:unhideWhenUsed="1"/>
+    <w:lsdException w:name="Table Classic 4" w:semiHidden="1" w:unhideWhenUsed="1"/>
+    <w:lsdException w:name="Table Colorful 1" w:semiHidden="1" w:unhideWhenUsed="1"/>
+    <w:lsdException w:name="Table Colorful 2" w:semiHidden="1" w:unhideWhenUsed="1"/>
+    <w:lsdException w:name="Table Colorful 3" w:semiHidden="1" w:unhideWhenUsed="1"/>
+    <w:lsdException w:name="Table Columns 1" w:semiHidden="1" w:unhideWhenUsed="1"/>
+    <w:lsdException w:name="Table Columns 2" w:semiHidden="1" w:unhideWhenUsed="1"/>
+    <w:lsdException w:name="Table Columns 3" w:semiHidden="1" w:unhideWhenUsed="1"/>
+    <w:lsdException w:name="Table Columns 4" w:semiHidden="1" w:unhideWhenUsed="1"/>
+    <w:lsdException w:name="Table Columns 5" w:semiHidden="1" w:unhideWhenUsed="1"/>
+    <w:lsdException w:name="Table Grid 1" w:semiHidden="1" w:unhideWhenUsed="1"/>
+    <w:lsdException w:name="Table Grid 2" w:semiHidden="1" w:unhideWhenUsed="1"/>
+    <w:lsdException w:name="Table Grid 3" w:semiHidden="1" w:unhideWhenUsed="1"/>
+    <w:lsdException w:name="Table Grid 4" w:semiHidden="1" w:unhideWhenUsed="1"/>
+    <w:lsdException w:name="Table Grid 5" w:semiHidden="1" w:unhideWhenUsed="1"/>
+    <w:lsdException w:name="Table Grid 6" w:semiHidden="1" w:unhideWhenUsed="1"/>
+    <w:lsdException w:name="Table Grid 7" w:semiHidden="1" w:unhideWhenUsed="1"/>
+    <w:lsdException w:name="Table Grid 8" w:semiHidden="1" w:unhideWhenUsed="1"/>
+    <w:lsdException w:name="Table List 1" w:semiHidden="1" w:unhideWhenUsed="1"/>
+    <w:lsdException w:name="Table List 2" w:semiHidden="1" w:unhideWhenUsed="1"/>
+    <w:lsdException w:name="Table List 3" w:semiHidden="1" w:unhideWhenUsed="1"/>
+    <w:lsdException w:name="Table List 4" w:semiHidden="1" w:unhideWhenUsed="1"/>
+    <w:lsdException w:name="Table List 5" w:semiHidden="1" w:unhideWhenUsed="1"/>
+    <w:lsdException w:name="Table List 6" w:semiHidden="1" w:unhideWhenUsed="1"/>
+    <w:lsdException w:name="Table List 7" w:semiHidden="1" w:unhideWhenUsed="1"/>
+    <w:lsdException w:name="Table List 8" w:semiHidden="1" w:unhideWhenUsed="1"/>
+    <w:lsdException w:name="Table 3D effects 1" w:semiHidden="1" w:unhideWhenUsed="1"/>
+    <w:lsdException w:name="Table 3D effects 2" w:semiHidden="1" w:unhideWhenUsed="1"/>
+    <w:lsdException w:name="Table 3D effects 3" w:semiHidden="1" w:unhideWhenUsed="1"/>
+    <w:lsdException w:name="Table Contemporary" w:semiHidden="1" w:unhideWhenUsed="1"/>
+    <w:lsdException w:name="Table Elegant" w:semiHidden="1" w:unhideWhenUsed="1"/>
+    <w:lsdException w:name="Table Professional" w:semiHidden="1" w:unhideWhenUsed="1"/>
+    <w:lsdException w:name="Table Subtle 1" w:semiHidden="1" w:unhideWhenUsed="1"/>
+    <w:lsdException w:name="Table Subtle 2" w:semiHidden="1" w:unhideWhenUsed="1"/>
+    <w:lsdException w:name="Table Web 1" w:semiHidden="1" w:unhideWhenUsed="1"/>
+    <w:lsdException w:name="Table Web 2" w:semiHidden="1" w:unhideWhenUsed="1"/>
+    <w:lsdException w:name="Table Web 3" w:semiHidden="1" w:unhideWhenUsed="1"/>
+    <w:lsdException w:name="Balloon Text" w:semiHidden="1" w:unhideWhenUsed="1"/>
+    <w:lsdException w:name="Table Grid" w:uiPriority="59"/>
+    <w:lsdException w:name="Table Theme" w:semiHidden="1" w:unhideWhenUsed="1"/>
+    <w:lsdException w:name="Placeholder Text" w:semiHidden="1"/>
+    <w:lsdException w:name="No Spacing" w:uiPriority="1" w:qFormat="1"/>
+    <w:lsdException w:name="Light Shading" w:uiPriority="60"/>
+    <w:lsdException w:name="Light List" w:uiPriority="61"/>
+    <w:lsdException w:name="Light Grid" w:uiPriority="62"/>
+    <w:lsdException w:name="Medium Shading 1" w:uiPriority="63"/>
+    <w:lsdException w:name="Medium Shading 2" w:uiPriority="64"/>
+    <w:lsdException w:name="Medium List 1" w:uiPriority="65"/>
+    <w:lsdException w:name="Medium List 2" w:uiPriority="66"/>
+    <w:lsdException w:name="Medium Grid 1" w:uiPriority="67"/>
+    <w:lsdException w:name="Medium Grid 2" w:uiPriority="68"/>
+    <w:lsdException w:name="Medium Grid 3" w:uiPriority="69"/>
+    <w:lsdException w:name="Dark List" w:uiPriority="70"/>
+    <w:lsdException w:name="Colorful Shading" w:uiPriority="71"/>
+    <w:lsdException w:name="Colorful List" w:uiPriority="72"/>
+    <w:lsdException w:name="Colorful Grid" w:uiPriority="73"/>
+    <w:lsdException w:name="Light Shading Accent 1" w:uiPriority="60"/>
+    <w:lsdException w:name="Light List Accent 1" w:uiPriority="61"/>
+    <w:lsdException w:name="Light Grid Accent 1" w:uiPriority="62"/>
+    <w:lsdException w:name="Medium Shading 1 Accent 1" w:uiPriority="63"/>
+    <w:lsdException w:name="Medium Shading 2 Accent 1" w:uiPriority="64"/>
+    <w:lsdException w:name="Medium List 1 Accent 1" w:uiPriority="65"/>
+    <w:lsdException w:name="Revision" w:semiHidden="1"/>
+    <w:lsdException w:name="List Paragraph" w:uiPriority="34" w:qFormat="1"/>
+    <w:lsdException w:name="Quote" w:uiPriority="29" w:qFormat="1"/>
+    <w:lsdException w:name="Intense Quote" w:uiPriority="30" w:qFormat="1"/>
+    <w:lsdException w:name="Medium List 2 Accent 1" w:uiPriority="66"/>
+    <w:lsdException w:name="Medium Grid 1 Accent 1" w:uiPriority="67"/>
+    <w:lsdException w:name="Medium Grid 2 Accent 1" w:uiPriority="68"/>
+    <w:lsdException w:name="Medium Grid 3 Accent 1" w:uiPriority="69"/>
+    <w:lsdException w:name="Dark List Accent 1" w:uiPriority="70"/>
+    <w:lsdException w:name="Colorful Shading Accent 1" w:uiPriority="71"/>
+    <w:lsdException w:name="Colorful List Accent 1" w:uiPriority="72"/>
+    <w:lsdException w:name="Colorful Grid Accent 1" w:uiPriority="73"/>
+    <w:lsdException w:name="Light Shading Accent 2" w:uiPriority="60"/>
+    <w:lsdException w:name="Light List Accent 2" w:uiPriority="61"/>
+    <w:lsdException w:name="Light Grid Accent 2" w:uiPriority="62"/>
+    <w:lsdException w:name="Medium Shading 1 Accent 2" w:uiPriority="63"/>
+    <w:lsdException w:name="Medium Shading 2 Accent 2" w:uiPriority="64"/>
+    <w:lsdException w:name="Medium List 1 Accent 2" w:uiPriority="65"/>
+    <w:lsdException w:name="Medium List 2 Accent 2" w:uiPriority="66"/>
+    <w:lsdException w:name="Medium Grid 1 Accent 2" w:uiPriority="67"/>
+    <w:lsdException w:name="Medium Grid 2 Accent 2" w:uiPriority="68"/>
+    <w:lsdException w:name="Medium Grid 3 Accent 2" w:uiPriority="69"/>
+    <w:lsdException w:name="Dark List Accent 2" w:uiPriority="70"/>
+    <w:lsdException w:name="Colorful Shading Accent 2" w:uiPriority="71"/>
+    <w:lsdException w:name="Colorful List Accent 2" w:uiPriority="72"/>
+    <w:lsdException w:name="Colorful Grid Accent 2" w:uiPriority="73"/>
+    <w:lsdException w:name="Light Shading Accent 3" w:uiPriority="60"/>
+    <w:lsdException w:name="Light List Accent 3" w:uiPriority="61"/>
+    <w:lsdException w:name="Light Grid Accent 3" w:uiPriority="62"/>
+    <w:lsdException w:name="Medium Shading 1 Accent 3" w:uiPriority="63"/>
+    <w:lsdException w:name="Medium Shading 2 Accent 3" w:uiPriority="64"/>
+    <w:lsdException w:name="Medium List 1 Accent 3" w:uiPriority="65"/>
+    <w:lsdException w:name="Medium List 2 Accent 3" w:uiPriority="66"/>
+    <w:lsdException w:name="Medium Grid 1 Accent 3" w:uiPriority="67"/>
+    <w:lsdException w:name="Medium Grid 2 Accent 3" w:uiPriority="68"/>
+    <w:lsdException w:name="Medium Grid 3 Accent 3" w:uiPriority="69"/>
+    <w:lsdException w:name="Dark List Accent 3" w:uiPriority="70"/>
+    <w:lsdException w:name="Colorful Shading Accent 3" w:uiPriority="71"/>
+    <w:lsdException w:name="Colorful List Accent 3" w:uiPriority="72"/>
+    <w:lsdException w:name="Colorful Grid Accent 3" w:uiPriority="73"/>
+    <w:lsdException w:name="Light Shading Accent 4" w:uiPriority="60"/>
+    <w:lsdException w:name="Light List Accent 4" w:uiPriority="61"/>
+    <w:lsdException w:name="Light Grid Accent 4" w:uiPriority="62"/>
+    <w:lsdException w:name="Medium Shading 1 Accent 4" w:uiPriority="63"/>
+    <w:lsdException w:name="Medium Shading 2 Accent 4" w:uiPriority="64"/>
+    <w:lsdException w:name="Medium List 1 Accent 4" w:uiPriority="65"/>
+    <w:lsdException w:name="Medium List 2 Accent 4" w:uiPriority="66"/>
+    <w:lsdException w:name="Medium Grid 1 Accent 4" w:uiPriority="67"/>
+    <w:lsdException w:name="Medium Grid 2 Accent 4" w:uiPriority="68"/>
+    <w:lsdException w:name="Medium Grid 3 Accent 4" w:uiPriority="69"/>
+    <w:lsdException w:name="Dark List Accent 4" w:uiPriority="70"/>
+    <w:lsdException w:name="Colorful Shading Accent 4" w:uiPriority="71"/>
+    <w:lsdException w:name="Colorful List Accent 4" w:uiPriority="72"/>
+    <w:lsdException w:name="Colorful Grid Accent 4" w:uiPriority="73"/>
+    <w:lsdException w:name="Light Shading Accent 5" w:uiPriority="60"/>
+    <w:lsdException w:name="Light List Accent 5" w:uiPriority="61"/>
+    <w:lsdException w:name="Light Grid Accent 5" w:uiPriority="62"/>
+    <w:lsdException w:name="Medium Shading 1 Accent 5" w:uiPriority="63"/>
+    <w:lsdException w:name="Medium Shading 2 Accent 5" w:uiPriority="64"/>
+    <w:lsdException w:name="Medium List 1 Accent 5" w:uiPriority="65"/>
+    <w:lsdException w:name="Medium List 2 Accent 5" w:uiPriority="66"/>
+    <w:lsdException w:name="Medium Grid 1 Accent 5" w:uiPriority="67"/>
+    <w:lsdException w:name="Medium Grid 2 Accent 5" w:uiPriority="68"/>
+    <w:lsdException w:name="Medium Grid 3 Accent 5" w:uiPriority="69"/>
+    <w:lsdException w:name="Dark List Accent 5" w:uiPriority="70"/>
+    <w:lsdException w:name="Colorful Shading Accent 5" w:uiPriority="71"/>
+    <w:lsdException w:name="Colorful List Accent 5" w:uiPriority="72"/>
+    <w:lsdException w:name="Colorful Grid Accent 5" w:uiPriority="73"/>
+    <w:lsdException w:name="Light Shading Accent 6" w:uiPriority="60"/>
+    <w:lsdException w:name="Light List Accent 6" w:uiPriority="61"/>
+    <w:lsdException w:name="Light Grid Accent 6" w:uiPriority="62"/>
+    <w:lsdException w:name="Medium Shading 1 Accent 6" w:uiPriority="63"/>
+    <w:lsdException w:name="Medium Shading 2 Accent 6" w:uiPriority="64"/>
+    <w:lsdException w:name="Medium List 1 Accent 6" w:uiPriority="65"/>
+    <w:lsdException w:name="Medium List 2 Accent 6" w:uiPriority="66"/>
+    <w:lsdException w:name="Medium Grid 1 Accent 6" w:uiPriority="67"/>
+    <w:lsdException w:name="Medium Grid 2 Accent 6" w:uiPriority="68"/>
+    <w:lsdException w:name="Medium Grid 3 Accent 6" w:uiPriority="69"/>
+    <w:lsdException w:name="Dark List Accent 6" w:uiPriority="70"/>
+    <w:lsdException w:name="Colorful Shading Accent 6" w:uiPriority="71"/>
+    <w:lsdException w:name="Colorful List Accent 6" w:uiPriority="72"/>
+    <w:lsdException w:name="Colorful Grid Accent 6" w:uiPriority="73"/>
+    <w:lsdException w:name="Subtle Emphasis" w:uiPriority="19" w:qFormat="1"/>
+    <w:lsdException w:name="Intense Emphasis" w:uiPriority="21" w:qFormat="1"/>
+    <w:lsdException w:name="Subtle Reference" w:uiPriority="31" w:qFormat="1"/>
+    <w:lsdException w:name="Intense Reference" w:uiPriority="32" w:qFormat="1"/>
+    <w:lsdException w:name="Book Title" w:uiPriority="33" w:qFormat="1"/>
+    <w:lsdException w:name="Bibliography" w:semiHidden="1" w:uiPriority="37" w:unhideWhenUsed="1"/>
+    <w:lsdException w:name="TOC Heading" w:semiHidden="1" w:uiPriority="39" w:unhideWhenUsed="1" w:qFormat="1"/>
+    <w:lsdException w:name="Plain Table 1" w:uiPriority="41"/>
+    <w:lsdException w:name="Plain Table 2" w:uiPriority="42"/>
+    <w:lsdException w:name="Plain Table 3" w:uiPriority="43"/>
+    <w:lsdException w:name="Plain Table 4" w:uiPriority="44"/>
+    <w:lsdException w:name="Plain Table 5" w:uiPriority="45"/>
+    <w:lsdException w:name="Grid Table Light" w:uiPriority="40"/>
+    <w:lsdException w:name="Grid Table 1 Light" w:uiPriority="46"/>
+    <w:lsdException w:name="Grid Table 2" w:uiPriority="47"/>
+    <w:lsdException w:name="Grid Table 3" w:uiPriority="48"/>
+    <w:lsdException w:name="Grid Table 4" w:uiPriority="49"/>
+    <w:lsdException w:name="Grid Table 5 Dark" w:uiPriority="50"/>
+    <w:lsdException w:name="Grid Table 6 Colorful" w:uiPriority="51"/>
+    <w:lsdException w:name="Grid Table 7 Colorful" w:uiPriority="52"/>
+    <w:lsdException w:name="Grid Table 1 Light Accent 1" w:uiPriority="46"/>
+    <w:lsdException w:name="Grid Table 2 Accent 1" w:uiPriority="47"/>
+    <w:lsdException w:name="Grid Table 3 Accent 1" w:uiPriority="48"/>
+    <w:lsdException w:name="Grid Table 4 Accent 1" w:uiPriority="49"/>
+    <w:lsdException w:name="Grid Table 5 Dark Accent 1" w:uiPriority="50"/>
+    <w:lsdException w:name="Grid Table 6 Colorful Accent 1" w:uiPriority="51"/>
+    <w:lsdException w:name="Grid Table 7 Colorful Accent 1" w:uiPriority="52"/>
+    <w:lsdException w:name="Grid Table 1 Light Accent 2" w:uiPriority="46"/>
+    <w:lsdException w:name="Grid Table 2 Accent 2" w:uiPriority="47"/>
+    <w:lsdException w:name="Grid Table 3 Accent 2" w:uiPriority="48"/>
+    <w:lsdException w:name="Grid Table 4 Accent 2" w:uiPriority="49"/>
+    <w:lsdException w:name="Grid Table 5 Dark Accent 2" w:uiPriority="50"/>
+    <w:lsdException w:name="Grid Table 6 Colorful Accent 2" w:uiPriority="51"/>
+    <w:lsdException w:name="Grid Table 7 Colorful Accent 2" w:uiPriority="52"/>
+    <w:lsdException w:name="Grid Table 1 Light Accent 3" w:uiPriority="46"/>
+    <w:lsdException w:name="Grid Table 2 Accent 3" w:uiPriority="47"/>
+    <w:lsdException w:name="Grid Table 3 Accent 3" w:uiPriority="48"/>
+    <w:lsdException w:name="Grid Table 4 Accent 3" w:uiPriority="49"/>
+    <w:lsdException w:name="Grid Table 5 Dark Accent 3" w:uiPriority="50"/>
+    <w:lsdException w:name="Grid Table 6 Colorful Accent 3" w:uiPriority="51"/>
+    <w:lsdException w:name="Grid Table 7 Colorful Accent 3" w:uiPriority="52"/>
+    <w:lsdException w:name="Grid Table 1 Light Accent 4" w:uiPriority="46"/>
+    <w:lsdException w:name="Grid Table 2 Accent 4" w:uiPriority="47"/>
+    <w:lsdException w:name="Grid Table 3 Accent 4" w:uiPriority="48"/>
+    <w:lsdException w:name="Grid Table 4 Accent 4" w:uiPriority="49"/>
+    <w:lsdException w:name="Grid Table 5 Dark Accent 4" w:uiPriority="50"/>
+    <w:lsdException w:name="Grid Table 6 Colorful Accent 4" w:uiPriority="51"/>
+    <w:lsdException w:name="Grid Table 7 Colorful Accent 4" w:uiPriority="52"/>
+    <w:lsdException w:name="Grid Table 1 Light Accent 5" w:uiPriority="46"/>
+    <w:lsdException w:name="Grid Table 2 Accent 5" w:uiPriority="47"/>
+    <w:lsdException w:name="Grid Table 3 Accent 5" w:uiPriority="48"/>
+    <w:lsdException w:name="Grid Table 4 Accent 5" w:uiPriority="49"/>
+    <w:lsdException w:name="Grid Table 5 Dark Accent 5" w:uiPriority="50"/>
+    <w:lsdException w:name="Grid Table 6 Colorful Accent 5" w:uiPriority="51"/>
+    <w:lsdException w:name="Grid Table 7 Colorful Accent 5" w:uiPriority="52"/>
+    <w:lsdException w:name="Grid Table 1 Light Accent 6" w:uiPriority="46"/>
+    <w:lsdException w:name="Grid Table 2 Accent 6" w:uiPriority="47"/>
+    <w:lsdException w:name="Grid Table 3 Accent 6" w:uiPriority="48"/>
+    <w:lsdException w:name="Grid Table 4 Accent 6" w:uiPriority="49"/>
+    <w:lsdException w:name="Grid Table 5 Dark Accent 6" w:uiPriority="50"/>
+    <w:lsdException w:name="Grid Table 6 Colorful Accent 6" w:uiPriority="51"/>
+    <w:lsdException w:name="Grid Table 7 Colorful Accent 6" w:uiPriority="52"/>
+    <w:lsdException w:name="List Table 1 Light" w:uiPriority="46"/>
+    <w:lsdException w:name="List Table 2" w:uiPriority="47"/>
+    <w:lsdException w:name="List Table 3" w:uiPriority="48"/>
+    <w:lsdException w:name="List Table 4" w:uiPriority="49"/>
+    <w:lsdException w:name="List Table 5 Dark" w:uiPriority="50"/>
+    <w:lsdException w:name="List Table 6 Colorful" w:uiPriority="51"/>
+    <w:lsdException w:name="List Table 7 Colorful" w:uiPriority="52"/>
+    <w:lsdException w:name="List Table 1 Light Accent 1" w:uiPriority="46"/>
+    <w:lsdException w:name="List Table 2 Accent 1" w:uiPriority="47"/>
+    <w:lsdException w:name="List Table 3 Accent 1" w:uiPriority="48"/>
+    <w:lsdException w:name="List Table 4 Accent 1" w:uiPriority="49"/>
+    <w:lsdException w:name="List Table 5 Dark Accent 1" w:uiPriority="50"/>
+    <w:lsdException w:name="List Table 6 Colorful Accent 1" w:uiPriority="51"/>
+    <w:lsdException w:name="List Table 7 Colorful Accent 1" w:uiPriority="52"/>
+    <w:lsdException w:name="List Table 1 Light Accent 2" w:uiPriority="46"/>
+    <w:lsdException w:name="List Table 2 Accent 2" w:uiPriority="47"/>
+    <w:lsdException w:name="List Table 3 Accent 2" w:uiPriority="48"/>
+    <w:lsdException w:name="List Table 4 Accent 2" w:uiPriority="49"/>
+    <w:lsdException w:name="List Table 5 Dark Accent 2" w:uiPriority="50"/>
+    <w:lsdException w:name="List Table 6 Colorful Accent 2" w:uiPriority="51"/>
+    <w:lsdException w:name="List Table 7 Colorful Accent 2" w:uiPriority="52"/>
+    <w:lsdException w:name="List Table 1 Light Accent 3" w:uiPriority="46"/>
+    <w:lsdException w:name="List Table 2 Accent 3" w:uiPriority="47"/>
+    <w:lsdException w:name="List Table 3 Accent 3" w:uiPriority="48"/>
+    <w:lsdException w:name="List Table 4 Accent 3" w:uiPriority="49"/>
+    <w:lsdException w:name="List Table 5 Dark Accent 3" w:uiPriority="50"/>
+    <w:lsdException w:name="List Table 6 Colorful Accent 3" w:uiPriority="51"/>
+    <w:lsdException w:name="List Table 7 Colorful Accent 3" w:uiPriority="52"/>
+    <w:lsdException w:name="List Table 1 Light Accent 4" w:uiPriority="46"/>
+    <w:lsdException w:name="List Table 2 Accent 4" w:uiPriority="47"/>
+    <w:lsdException w:name="List Table 3 Accent 4" w:uiPriority="48"/>
+    <w:lsdException w:name="List Table 4 Accent 4" w:uiPriority="49"/>
+    <w:lsdException w:name="List Table 5 Dark Accent 4" w:uiPriority="50"/>
+    <w:lsdException w:name="List Table 6 Colorful Accent 4" w:uiPriority="51"/>
+    <w:lsdException w:name="List Table 7 Colorful Accent 4" w:uiPriority="52"/>
+    <w:lsdException w:name="List Table 1 Light Accent 5" w:uiPriority="46"/>
+    <w:lsdException w:name="List Table 2 Accent 5" w:uiPriority="47"/>
+    <w:lsdException w:name="List Table 3 Accent 5" w:uiPriority="48"/>
+    <w:lsdException w:name="List Table 4 Accent 5" w:uiPriority="49"/>
+    <w:lsdException w:name="List Table 5 Dark Accent 5" w:uiPriority="50"/>
+    <w:lsdException w:name="List Table 6 Colorful Accent 5" w:uiPriority="51"/>
+    <w:lsdException w:name="List Table 7 Colorful Accent 5" w:uiPriority="52"/>
+    <w:lsdException w:name="List Table 1 Light Accent 6" w:uiPriority="46"/>
+    <w:lsdException w:name="List Table 2 Accent 6" w:uiPriority="47"/>
+    <w:lsdException w:name="List Table 3 Accent 6" w:uiPriority="48"/>
+    <w:lsdException w:name="List Table 4 Accent 6" w:uiPriority="49"/>
+    <w:lsdException w:name="List Table 5 Dark Accent 6" w:uiPriority="50"/>
+    <w:lsdException w:name="List Table 6 Colorful Accent 6" w:uiPriority="51"/>
+    <w:lsdException w:name="List Table 7 Colorful Accent 6" w:uiPriority="52"/>
   </w:latentStyles>
   <w:style w:type="paragraph" w:default="1" w:styleId="Normal">
     <w:name w:val="Normal"/>
@@ -2091,7 +3288,6 @@
     <w:uiPriority w:val="99"/>
     <w:semiHidden/>
     <w:unhideWhenUsed/>
-    <w:qFormat/>
     <w:tblPr>
       <w:tblInd w:w="0" w:type="dxa"/>
       <w:tblCellMar>

</xml_diff>